<commit_message>
When applied this adds code to ensure that all major DB objects will have a README.md file
</commit_message>
<xml_diff>
--- a/_Documentation/Catalogue_SQLQDoc.docx
+++ b/_Documentation/Catalogue_SQLQDoc.docx
@@ -283,104 +283,6 @@
         <w:t>Data Catalog product.</w:t>
       </w:r>
     </w:p>
-    <w:p>
-      <w:pPr>
-        <w:pStyle w:val="Heading20"/>
-      </w:pPr>
-      <w:r>
-        <w:t>Descriptions for the Redgate Data Catalog product</w:t>
-      </w:r>
-    </w:p>
-    <w:p>
-      <w:r>
-        <w:t>Prior to investigating the Redgate Data Catalog I had written two articles for SQLServerCentral.com on techniques to make it easier to attach descriptions to database objects.</w:t>
-      </w:r>
-    </w:p>
-    <w:p>
-      <w:pPr>
-        <w:numPr>
-          <w:ilvl w:val="0"/>
-          <w:numId w:val="14"/>
-        </w:numPr>
-        <w:shd w:val="clear" w:color="auto" w:fill="FFFFFF"/>
-        <w:spacing w:before="100" w:beforeAutospacing="1" w:after="100" w:afterAutospacing="1"/>
-        <w:rPr>
-          <w:color w:val="24292E"/>
-        </w:rPr>
-      </w:pPr>
-      <w:hyperlink r:id="rId9" w:history="1">
-        <w:r>
-          <w:rPr>
-            <w:color w:val="0000FF"/>
-            <w:u w:val="single"/>
-          </w:rPr>
-          <w:t>Oiling the gears for the data dictionary</w:t>
-        </w:r>
-      </w:hyperlink>
-      <w:r>
-        <w:rPr>
-          <w:color w:val="24292E"/>
-        </w:rPr>
-        <w:t> published in April 2014</w:t>
-      </w:r>
-    </w:p>
-    <w:p>
-      <w:pPr>
-        <w:numPr>
-          <w:ilvl w:val="0"/>
-          <w:numId w:val="14"/>
-        </w:numPr>
-        <w:shd w:val="clear" w:color="auto" w:fill="FFFFFF"/>
-        <w:spacing w:before="60" w:after="100" w:afterAutospacing="1"/>
-        <w:rPr>
-          <w:color w:val="24292E"/>
-        </w:rPr>
-      </w:pPr>
-      <w:hyperlink r:id="rId10" w:history="1">
-        <w:r>
-          <w:rPr>
-            <w:color w:val="0000FF"/>
-            <w:u w:val="single"/>
-          </w:rPr>
-          <w:t>Re-oiling the gears for the data dictionary</w:t>
-        </w:r>
-      </w:hyperlink>
-      <w:r>
-        <w:rPr>
-          <w:color w:val="24292E"/>
-        </w:rPr>
-        <w:t> published in January 2020</w:t>
-      </w:r>
-    </w:p>
-    <w:p>
-      <w:r>
-        <w:t xml:space="preserve">Using these </w:t>
-      </w:r>
-      <w:proofErr w:type="gramStart"/>
-      <w:r>
-        <w:t>techniques</w:t>
-      </w:r>
-      <w:proofErr w:type="gramEnd"/>
-      <w:r>
-        <w:t xml:space="preserve"> I captured my interpretation of what the database tables, views and columns in the Redgate Data </w:t>
-      </w:r>
-      <w:proofErr w:type="spellStart"/>
-      <w:r>
-        <w:t>Catalog</w:t>
-      </w:r>
-      <w:proofErr w:type="spellEnd"/>
-      <w:r>
-        <w:t xml:space="preserve"> product might be.  These are held in </w:t>
-      </w:r>
-      <w:hyperlink r:id="rId11" w:history="1">
-        <w:r>
-          <w:rPr>
-            <w:rStyle w:val="Hyperlink"/>
-          </w:rPr>
-          <w:t>https://github.com/AspieArchitect/DataCatalogDoc</w:t>
-        </w:r>
-      </w:hyperlink>
-    </w:p>
     <w:p/>
     <w:p>
       <w:pPr>
@@ -479,10 +381,9 @@
     </w:p>
     <w:p>
       <w:r>
-        <w:lastRenderedPageBreak/>
         <w:t xml:space="preserve">Compare SQL Server’s </w:t>
       </w:r>
-      <w:hyperlink r:id="rId12" w:history="1">
+      <w:hyperlink r:id="rId9" w:history="1">
         <w:proofErr w:type="spellStart"/>
         <w:r>
           <w:rPr>
@@ -495,7 +396,7 @@
       <w:r>
         <w:t xml:space="preserve"> and </w:t>
       </w:r>
-      <w:hyperlink r:id="rId13" w:history="1">
+      <w:hyperlink r:id="rId10" w:history="1">
         <w:proofErr w:type="spellStart"/>
         <w:r>
           <w:rPr>
@@ -506,7 +407,13 @@
         <w:proofErr w:type="spellEnd"/>
       </w:hyperlink>
       <w:r>
-        <w:t xml:space="preserve"> to that provided by platforms such as </w:t>
+        <w:t xml:space="preserve"> to that provided by platforms </w:t>
+      </w:r>
+      <w:r>
+        <w:t>based on</w:t>
+      </w:r>
+      <w:r>
+        <w:t xml:space="preserve"> </w:t>
       </w:r>
       <w:proofErr w:type="spellStart"/>
       <w:r>
@@ -514,7 +421,16 @@
       </w:r>
       <w:proofErr w:type="spellEnd"/>
       <w:r>
-        <w:t xml:space="preserve">, AWS Redshift or Vertica that have a simple syntax </w:t>
+        <w:t xml:space="preserve"> such as </w:t>
+      </w:r>
+      <w:r>
+        <w:t>AWS Redshift or Vertica</w:t>
+      </w:r>
+      <w:r>
+        <w:t xml:space="preserve">.  They </w:t>
+      </w:r>
+      <w:r>
+        <w:t xml:space="preserve">have a simple syntax </w:t>
       </w:r>
     </w:p>
     <w:p>
@@ -561,11 +477,18 @@
         <w:t xml:space="preserve">Reluctance combined with </w:t>
       </w:r>
       <w:r>
-        <w:t>complexity means that documentation is less common that it should be.</w:t>
-      </w:r>
-    </w:p>
-    <w:p>
-      <w:r>
+        <w:t xml:space="preserve">complexity </w:t>
+      </w:r>
+      <w:r>
+        <w:t xml:space="preserve">of the SQL Server approach </w:t>
+      </w:r>
+      <w:r>
+        <w:t>means that documentation is less common that it should be.</w:t>
+      </w:r>
+    </w:p>
+    <w:p>
+      <w:r>
+        <w:lastRenderedPageBreak/>
         <w:t xml:space="preserve">This is where the use of Redgate </w:t>
       </w:r>
       <w:proofErr w:type="spellStart"/>
@@ -608,15 +531,11 @@
       <w:r>
         <w:t xml:space="preserve">can </w:t>
       </w:r>
-      <w:proofErr w:type="spellStart"/>
-      <w:proofErr w:type="gramStart"/>
-      <w:r>
-        <w:t>driven</w:t>
-      </w:r>
-      <w:proofErr w:type="spellEnd"/>
-      <w:proofErr w:type="gramEnd"/>
-      <w:r>
-        <w:t xml:space="preserve"> by a lack of easily accessible information about the system, not just </w:t>
+      <w:r>
+        <w:t xml:space="preserve">be </w:t>
+      </w:r>
+      <w:r>
+        <w:t xml:space="preserve">driven by a lack of easily accessible information about the system, not just </w:t>
       </w:r>
       <w:r>
         <w:t>by poor coding hygiene</w:t>
@@ -744,7 +663,7 @@
         </w:numPr>
       </w:pPr>
       <w:r>
-        <w:t>The use of bulleted/ numbered lists</w:t>
+        <w:t>The use of bulleted lists</w:t>
       </w:r>
     </w:p>
     <w:p>
@@ -758,6 +677,21 @@
       <w:r>
         <w:t>The use of hyperlinks</w:t>
       </w:r>
+      <w:r>
+        <w:t xml:space="preserve"> to supporting content</w:t>
+      </w:r>
+    </w:p>
+    <w:p>
+      <w:pPr>
+        <w:pStyle w:val="ListParagraph"/>
+        <w:numPr>
+          <w:ilvl w:val="0"/>
+          <w:numId w:val="7"/>
+        </w:numPr>
+      </w:pPr>
+      <w:r>
+        <w:t>The use of default Git markdown documents (README.md)</w:t>
+      </w:r>
     </w:p>
     <w:p>
       <w:r>
@@ -825,7 +759,7 @@
       <w:r>
         <w:t>&amp;lt;a href=</w:t>
       </w:r>
-      <w:hyperlink r:id="rId14" w:history="1">
+      <w:hyperlink r:id="rId11" w:history="1">
         <w:r>
           <w:rPr>
             <w:rStyle w:val="Hyperlink"/>
@@ -839,21 +773,21 @@
     </w:p>
     <w:p>
       <w:r>
+        <w:t>If we were to use markdown format instead then we could use the following.</w:t>
+      </w:r>
+    </w:p>
+    <w:p>
+      <w:pPr>
+        <w:pStyle w:val="Code"/>
+      </w:pPr>
+      <w:r>
         <w:lastRenderedPageBreak/>
-        <w:t>If we were to use markdown format instead then we could use the following.</w:t>
-      </w:r>
-    </w:p>
-    <w:p>
-      <w:pPr>
-        <w:pStyle w:val="Code"/>
-      </w:pPr>
-      <w:r>
         <w:t>[Data catalog](</w:t>
       </w:r>
       <w:r>
         <w:t xml:space="preserve"> </w:t>
       </w:r>
-      <w:hyperlink r:id="rId15" w:history="1">
+      <w:hyperlink r:id="rId12" w:history="1">
         <w:r>
           <w:rPr>
             <w:rStyle w:val="Hyperlink"/>
@@ -949,6 +883,7 @@
         <w:t>* Column</w:t>
       </w:r>
     </w:p>
+    <w:p/>
     <w:p>
       <w:r>
         <w:t xml:space="preserve">A final challenge is the default filenames used </w:t>
@@ -992,36 +927,552 @@
         <w:t>All these problems are solvable with a little code.</w:t>
       </w:r>
     </w:p>
+    <w:p/>
     <w:p>
       <w:pPr>
         <w:pStyle w:val="Heading20"/>
       </w:pPr>
       <w:r>
-        <w:t>Disclaimer for the code below</w:t>
-      </w:r>
-    </w:p>
-    <w:p>
-      <w:r>
-        <w:t xml:space="preserve">There is immense latitude in what can be put in an MS_DESCRIPTION property.  </w:t>
-      </w:r>
-      <w:r>
-        <w:t>The code in this article will work well on column comments where some discipline is observed however, t</w:t>
-      </w:r>
-      <w:r>
-        <w:t xml:space="preserve">he amount of work ensure that </w:t>
-      </w:r>
-      <w:r>
-        <w:t xml:space="preserve">all variations are catered for is </w:t>
-      </w:r>
-      <w:r>
-        <w:t>prohibitive</w:t>
-      </w:r>
+        <w:t xml:space="preserve">Examples using </w:t>
+      </w:r>
+      <w:proofErr w:type="spellStart"/>
+      <w:r>
+        <w:t>sp_addextendedproperty</w:t>
+      </w:r>
+      <w:proofErr w:type="spellEnd"/>
+    </w:p>
+    <w:p>
+      <w:r>
+        <w:t xml:space="preserve">For the purposes of testing the code to extend Redgate SQL Doc on the Redgate Data </w:t>
+      </w:r>
+      <w:proofErr w:type="spellStart"/>
+      <w:r>
+        <w:t>Catalog</w:t>
+      </w:r>
+      <w:proofErr w:type="spellEnd"/>
+      <w:r>
+        <w:t xml:space="preserve"> database I used the examples below.  However, my usual approach to documenting a SQL Server database is to use the techniques I described on </w:t>
+      </w:r>
+      <w:proofErr w:type="spellStart"/>
+      <w:r>
+        <w:t>SQLServerCentral</w:t>
+      </w:r>
+      <w:proofErr w:type="spellEnd"/>
       <w:r>
         <w:t>.</w:t>
       </w:r>
     </w:p>
     <w:p>
       <w:pPr>
+        <w:numPr>
+          <w:ilvl w:val="0"/>
+          <w:numId w:val="14"/>
+        </w:numPr>
+        <w:shd w:val="clear" w:color="auto" w:fill="FFFFFF"/>
+        <w:spacing w:before="100" w:beforeAutospacing="1" w:after="100" w:afterAutospacing="1"/>
+        <w:rPr>
+          <w:color w:val="24292E"/>
+        </w:rPr>
+      </w:pPr>
+      <w:hyperlink r:id="rId13" w:history="1">
+        <w:r>
+          <w:rPr>
+            <w:color w:val="0000FF"/>
+            <w:u w:val="single"/>
+          </w:rPr>
+          <w:t>Oiling the gears for the data dictionary</w:t>
+        </w:r>
+      </w:hyperlink>
+      <w:r>
+        <w:rPr>
+          <w:color w:val="24292E"/>
+        </w:rPr>
+        <w:t> published in April 2014</w:t>
+      </w:r>
+    </w:p>
+    <w:p>
+      <w:pPr>
+        <w:numPr>
+          <w:ilvl w:val="0"/>
+          <w:numId w:val="14"/>
+        </w:numPr>
+        <w:shd w:val="clear" w:color="auto" w:fill="FFFFFF"/>
+        <w:spacing w:before="60" w:after="100" w:afterAutospacing="1"/>
+        <w:rPr>
+          <w:color w:val="24292E"/>
+        </w:rPr>
+      </w:pPr>
+      <w:hyperlink r:id="rId14" w:history="1">
+        <w:r>
+          <w:rPr>
+            <w:color w:val="0000FF"/>
+            <w:u w:val="single"/>
+          </w:rPr>
+          <w:t>Re-oiling the gears for the data dictionary</w:t>
+        </w:r>
+      </w:hyperlink>
+      <w:r>
+        <w:rPr>
+          <w:color w:val="24292E"/>
+        </w:rPr>
+        <w:t> published in January 2020</w:t>
+      </w:r>
+    </w:p>
+    <w:p/>
+    <w:p>
+      <w:pPr>
+        <w:pStyle w:val="Heading30"/>
+      </w:pPr>
+      <w:r>
+        <w:t>Table comments</w:t>
+      </w:r>
+    </w:p>
+    <w:p>
+      <w:pPr>
+        <w:pStyle w:val="Code"/>
+      </w:pPr>
+      <w:r>
+        <w:rPr>
+          <w:rStyle w:val="CodeBlue"/>
+        </w:rPr>
+        <w:t>EXECUTE</w:t>
+      </w:r>
+      <w:r>
+        <w:t xml:space="preserve"> </w:t>
+      </w:r>
+      <w:r>
+        <w:rPr>
+          <w:rStyle w:val="CodeViolet"/>
+        </w:rPr>
+        <w:t>sp_addextendedproperty</w:t>
+      </w:r>
+      <w:r>
+        <w:t xml:space="preserve"> </w:t>
+      </w:r>
+    </w:p>
+    <w:p>
+      <w:pPr>
+        <w:pStyle w:val="Code"/>
+        <w:ind w:firstLine="720"/>
+      </w:pPr>
+      <w:r>
+        <w:t>@level0_object_type = N</w:t>
+      </w:r>
+      <w:r>
+        <w:rPr>
+          <w:rStyle w:val="CodeinTextRed"/>
+        </w:rPr>
+        <w:t>‘</w:t>
+      </w:r>
+      <w:r>
+        <w:rPr>
+          <w:rStyle w:val="CodeinTextRed"/>
+        </w:rPr>
+        <w:t>SCHEMA</w:t>
+      </w:r>
+      <w:r>
+        <w:t>,</w:t>
+      </w:r>
+    </w:p>
+    <w:p>
+      <w:pPr>
+        <w:pStyle w:val="Code"/>
+        <w:ind w:firstLine="720"/>
+      </w:pPr>
+      <w:r>
+        <w:t>@level0name = N</w:t>
+      </w:r>
+      <w:r>
+        <w:rPr>
+          <w:rStyle w:val="CodeinTextRed"/>
+        </w:rPr>
+        <w:t>‘dbo’</w:t>
+      </w:r>
+      <w:r>
+        <w:t>,</w:t>
+      </w:r>
+    </w:p>
+    <w:p>
+      <w:pPr>
+        <w:pStyle w:val="Code"/>
+        <w:ind w:firstLine="720"/>
+      </w:pPr>
+      <w:r>
+        <w:t>@level1_object_type = N</w:t>
+      </w:r>
+      <w:r>
+        <w:rPr>
+          <w:rStyle w:val="CodeinTextRed"/>
+        </w:rPr>
+        <w:t>‘TABLE’</w:t>
+      </w:r>
+      <w:r>
+        <w:t>,</w:t>
+      </w:r>
+    </w:p>
+    <w:p>
+      <w:pPr>
+        <w:pStyle w:val="Code"/>
+        <w:ind w:firstLine="720"/>
+      </w:pPr>
+      <w:r>
+        <w:t>@level1name = N</w:t>
+      </w:r>
+      <w:r>
+        <w:rPr>
+          <w:rStyle w:val="CodeinTextRed"/>
+        </w:rPr>
+        <w:t>‘</w:t>
+      </w:r>
+      <w:r>
+        <w:rPr>
+          <w:rStyle w:val="CodeinTextRed"/>
+        </w:rPr>
+        <w:t>TagCategories</w:t>
+      </w:r>
+      <w:r>
+        <w:t>,</w:t>
+      </w:r>
+    </w:p>
+    <w:p>
+      <w:pPr>
+        <w:pStyle w:val="Code"/>
+        <w:ind w:firstLine="720"/>
+      </w:pPr>
+      <w:r>
+        <w:t xml:space="preserve">@level2_object_type = </w:t>
+      </w:r>
+      <w:r>
+        <w:rPr>
+          <w:rStyle w:val="CodeGray"/>
+        </w:rPr>
+        <w:t>NULL</w:t>
+      </w:r>
+      <w:r>
+        <w:t>,</w:t>
+      </w:r>
+    </w:p>
+    <w:p>
+      <w:pPr>
+        <w:pStyle w:val="Code"/>
+        <w:ind w:firstLine="720"/>
+      </w:pPr>
+      <w:r>
+        <w:t xml:space="preserve">@level2_name = </w:t>
+      </w:r>
+      <w:r>
+        <w:rPr>
+          <w:rStyle w:val="CodeGray"/>
+        </w:rPr>
+        <w:t>NULL</w:t>
+      </w:r>
+    </w:p>
+    <w:p>
+      <w:pPr>
+        <w:pStyle w:val="Code"/>
+        <w:ind w:firstLine="720"/>
+      </w:pPr>
+      <w:r>
+        <w:t>@name = N</w:t>
+      </w:r>
+      <w:r>
+        <w:rPr>
+          <w:rStyle w:val="CodeinTextRed"/>
+          <w:lang w:eastAsia="en-GB"/>
+        </w:rPr>
+        <w:t>'MS_Description'</w:t>
+      </w:r>
+      <w:r>
+        <w:t>,</w:t>
+      </w:r>
+    </w:p>
+    <w:p>
+      <w:pPr>
+        <w:pStyle w:val="Code"/>
+        <w:ind w:firstLine="720"/>
+      </w:pPr>
+      <w:r>
+        <w:t>@value = N</w:t>
+      </w:r>
+      <w:r>
+        <w:rPr>
+          <w:rStyle w:val="CodeinTextRed"/>
+          <w:lang w:eastAsia="en-GB"/>
+        </w:rPr>
+        <w:t>’</w:t>
+      </w:r>
+      <w:r>
+        <w:rPr>
+          <w:rStyle w:val="CodeinTextRed"/>
+        </w:rPr>
+        <w:t>A tag category is a grouping entity to which a number of tags can be associated.See [Open taxonomy](https://documentation.red-gate.com/sql-data-</w:t>
+      </w:r>
+      <w:r>
+        <w:rPr>
+          <w:rStyle w:val="CodeinTextRed"/>
+        </w:rPr>
+        <w:lastRenderedPageBreak/>
+        <w:t xml:space="preserve">catalog/taxonomy/open-taxonomy </w:t>
+      </w:r>
+      <w:r>
+        <w:rPr>
+          <w:rStyle w:val="CodeinTextRed"/>
+        </w:rPr>
+        <w:t>“</w:t>
+      </w:r>
+      <w:r>
+        <w:rPr>
+          <w:rStyle w:val="CodeinTextRed"/>
+        </w:rPr>
+        <w:t>SQL Data Catalog taxonomy documentation”)</w:t>
+      </w:r>
+      <w:r>
+        <w:rPr>
+          <w:rStyle w:val="CodeinTextRed"/>
+          <w:lang w:eastAsia="en-GB"/>
+        </w:rPr>
+        <w:t>’</w:t>
+      </w:r>
+      <w:r>
+        <w:t>;</w:t>
+      </w:r>
+    </w:p>
+    <w:p>
+      <w:pPr>
+        <w:pStyle w:val="Heading30"/>
+      </w:pPr>
+      <w:r>
+        <w:t>Column Comment</w:t>
+      </w:r>
+    </w:p>
+    <w:p/>
+    <w:p>
+      <w:pPr>
+        <w:pStyle w:val="Code"/>
+      </w:pPr>
+      <w:r>
+        <w:rPr>
+          <w:rStyle w:val="CodeBlue"/>
+        </w:rPr>
+        <w:t>EXECUTE</w:t>
+      </w:r>
+      <w:r>
+        <w:t xml:space="preserve"> </w:t>
+      </w:r>
+      <w:r>
+        <w:rPr>
+          <w:rStyle w:val="CodeViolet"/>
+        </w:rPr>
+        <w:t>sp_addextendedproperty</w:t>
+      </w:r>
+      <w:r>
+        <w:t xml:space="preserve"> </w:t>
+      </w:r>
+    </w:p>
+    <w:p>
+      <w:pPr>
+        <w:pStyle w:val="Code"/>
+        <w:ind w:firstLine="720"/>
+      </w:pPr>
+      <w:r>
+        <w:t>@level0_object_type = N</w:t>
+      </w:r>
+      <w:r>
+        <w:rPr>
+          <w:rStyle w:val="CodeinTextRed"/>
+        </w:rPr>
+        <w:t>‘</w:t>
+      </w:r>
+      <w:r>
+        <w:rPr>
+          <w:rStyle w:val="CodeinTextRed"/>
+        </w:rPr>
+        <w:t>SCHEMA</w:t>
+      </w:r>
+      <w:r>
+        <w:t>,</w:t>
+      </w:r>
+    </w:p>
+    <w:p>
+      <w:pPr>
+        <w:pStyle w:val="Code"/>
+        <w:ind w:firstLine="720"/>
+      </w:pPr>
+      <w:r>
+        <w:t>@level0name = N</w:t>
+      </w:r>
+      <w:r>
+        <w:rPr>
+          <w:rStyle w:val="CodeinTextRed"/>
+        </w:rPr>
+        <w:t>‘dbo’</w:t>
+      </w:r>
+      <w:r>
+        <w:t>,</w:t>
+      </w:r>
+    </w:p>
+    <w:p>
+      <w:pPr>
+        <w:pStyle w:val="Code"/>
+        <w:ind w:firstLine="720"/>
+      </w:pPr>
+      <w:r>
+        <w:t>@level1_object_type = N</w:t>
+      </w:r>
+      <w:r>
+        <w:rPr>
+          <w:rStyle w:val="CodeinTextRed"/>
+        </w:rPr>
+        <w:t>‘TABLE’</w:t>
+      </w:r>
+      <w:r>
+        <w:t>,</w:t>
+      </w:r>
+    </w:p>
+    <w:p>
+      <w:pPr>
+        <w:pStyle w:val="Code"/>
+        <w:ind w:firstLine="720"/>
+      </w:pPr>
+      <w:r>
+        <w:t>@level1name = N</w:t>
+      </w:r>
+      <w:r>
+        <w:rPr>
+          <w:rStyle w:val="CodeinTextRed"/>
+        </w:rPr>
+        <w:t>‘AssetType’</w:t>
+      </w:r>
+      <w:r>
+        <w:t>,</w:t>
+      </w:r>
+    </w:p>
+    <w:p>
+      <w:pPr>
+        <w:pStyle w:val="Code"/>
+        <w:ind w:firstLine="720"/>
+      </w:pPr>
+      <w:r>
+        <w:t>@level2_object_type = N</w:t>
+      </w:r>
+      <w:r>
+        <w:rPr>
+          <w:rStyle w:val="CodeinTextRed"/>
+        </w:rPr>
+        <w:t>'</w:t>
+      </w:r>
+      <w:r>
+        <w:rPr>
+          <w:rStyle w:val="CodeinTextRed"/>
+        </w:rPr>
+        <w:t>COLUMN</w:t>
+      </w:r>
+      <w:r>
+        <w:rPr>
+          <w:rStyle w:val="CodeinTextRed"/>
+        </w:rPr>
+        <w:t>'</w:t>
+      </w:r>
+      <w:r>
+        <w:t>,</w:t>
+      </w:r>
+    </w:p>
+    <w:p>
+      <w:pPr>
+        <w:pStyle w:val="Code"/>
+        <w:ind w:firstLine="720"/>
+      </w:pPr>
+      <w:r>
+        <w:t>@level2_name = N</w:t>
+      </w:r>
+      <w:r>
+        <w:rPr>
+          <w:rStyle w:val="CodeinTextRed"/>
+        </w:rPr>
+        <w:t>’Name’</w:t>
+      </w:r>
+    </w:p>
+    <w:p>
+      <w:pPr>
+        <w:pStyle w:val="Code"/>
+        <w:ind w:firstLine="720"/>
+      </w:pPr>
+      <w:r>
+        <w:t>@name = N</w:t>
+      </w:r>
+      <w:r>
+        <w:rPr>
+          <w:rStyle w:val="CodeinTextRed"/>
+        </w:rPr>
+        <w:t>'MS_Description'</w:t>
+      </w:r>
+      <w:r>
+        <w:t>,</w:t>
+      </w:r>
+    </w:p>
+    <w:p>
+      <w:pPr>
+        <w:pStyle w:val="Code"/>
+        <w:ind w:firstLine="720"/>
+      </w:pPr>
+      <w:r>
+        <w:t>@value = N</w:t>
+      </w:r>
+      <w:r>
+        <w:rPr>
+          <w:rStyle w:val="CodeinTextRed"/>
+          <w:lang w:eastAsia="en-GB"/>
+        </w:rPr>
+        <w:t>’ Describes the type of object within the data catalog that can be categorized</w:t>
+      </w:r>
+      <w:r>
+        <w:rPr>
+          <w:rStyle w:val="CodeinTextRed"/>
+          <w:lang w:eastAsia="en-GB"/>
+        </w:rPr>
+        <w:br/>
+        <w:t>* SQL Server Instance</w:t>
+      </w:r>
+      <w:r>
+        <w:rPr>
+          <w:rStyle w:val="CodeinTextRed"/>
+          <w:lang w:eastAsia="en-GB"/>
+        </w:rPr>
+        <w:br/>
+        <w:t>* Database</w:t>
+      </w:r>
+      <w:r>
+        <w:rPr>
+          <w:rStyle w:val="CodeinTextRed"/>
+          <w:lang w:eastAsia="en-GB"/>
+        </w:rPr>
+        <w:br/>
+        <w:t>* Schema</w:t>
+      </w:r>
+      <w:r>
+        <w:rPr>
+          <w:rStyle w:val="CodeinTextRed"/>
+          <w:lang w:eastAsia="en-GB"/>
+        </w:rPr>
+        <w:br/>
+        <w:t>* Table</w:t>
+      </w:r>
+      <w:r>
+        <w:rPr>
+          <w:rStyle w:val="CodeinTextRed"/>
+          <w:lang w:eastAsia="en-GB"/>
+        </w:rPr>
+        <w:br/>
+        <w:t>* Column’</w:t>
+      </w:r>
+      <w:r>
+        <w:t>;</w:t>
+      </w:r>
+    </w:p>
+    <w:p/>
+    <w:p/>
+    <w:p>
+      <w:pPr>
         <w:pStyle w:val="Heading20"/>
       </w:pPr>
       <w:r>
@@ -1032,7 +1483,7 @@
       <w:r>
         <w:t xml:space="preserve">The foundations for the first step were laid in the article </w:t>
       </w:r>
-      <w:hyperlink r:id="rId16" w:history="1">
+      <w:hyperlink r:id="rId15" w:history="1">
         <w:r>
           <w:rPr>
             <w:rStyle w:val="Hyperlink"/>
@@ -1361,21 +1812,21 @@
         <w:rPr>
           <w:rStyle w:val="CodeBlue"/>
         </w:rPr>
+        <w:t>sqldoc</w:t>
+      </w:r>
+      <w:r>
+        <w:t xml:space="preserve"> </w:t>
+      </w:r>
+      <w:r>
+        <w:rPr>
+          <w:rStyle w:val="CodePurpleBold"/>
+        </w:rPr>
+        <w:t>/server:DADSPCJUNE2014 /database:Redgate_SqlDataCatalog  /project:RedgateDataCatalog.sqldoc /fileType:html</w:t>
+      </w:r>
+    </w:p>
+    <w:p>
+      <w:r>
         <w:lastRenderedPageBreak/>
-        <w:t>sqldoc</w:t>
-      </w:r>
-      <w:r>
-        <w:t xml:space="preserve"> </w:t>
-      </w:r>
-      <w:r>
-        <w:rPr>
-          <w:rStyle w:val="CodePurpleBold"/>
-        </w:rPr>
-        <w:t>/server:DADSPCJUNE2014 /database:Redgate_SqlDataCatalog  /project:RedgateDataCatalog.sqldoc /fileType:html</w:t>
-      </w:r>
-    </w:p>
-    <w:p>
-      <w:r>
         <w:t xml:space="preserve">The </w:t>
       </w:r>
       <w:proofErr w:type="spellStart"/>
@@ -1932,6 +2383,7 @@
                 <w:b/>
                 <w:bCs/>
               </w:rPr>
+              <w:lastRenderedPageBreak/>
               <w:t>Format</w:t>
             </w:r>
           </w:p>
@@ -1995,7 +2447,15 @@
             </w:r>
             <w:proofErr w:type="spellEnd"/>
             <w:r>
-              <w:t>-data-catalog/</w:t>
+              <w:t>-data-</w:t>
+            </w:r>
+            <w:proofErr w:type="spellStart"/>
+            <w:r>
+              <w:t>catalog</w:t>
+            </w:r>
+            <w:proofErr w:type="spellEnd"/>
+            <w:r>
+              <w:t>/</w:t>
             </w:r>
             <w:proofErr w:type="gramEnd"/>
             <w:r>
@@ -2011,7 +2471,6 @@
           </w:tcPr>
           <w:p>
             <w:r>
-              <w:lastRenderedPageBreak/>
               <w:t>MD</w:t>
             </w:r>
           </w:p>
@@ -2032,7 +2491,7 @@
             <w:r>
               <w:t xml:space="preserve"> </w:t>
             </w:r>
-            <w:hyperlink r:id="rId17" w:history="1">
+            <w:hyperlink r:id="rId16" w:history="1">
               <w:r>
                 <w:rPr>
                   <w:rStyle w:val="Hyperlink"/>
@@ -3048,7 +3507,6 @@
         <w:pStyle w:val="Code"/>
       </w:pPr>
       <w:r>
-        <w:lastRenderedPageBreak/>
         <w:t xml:space="preserve">    </w:t>
       </w:r>
       <w:r>
@@ -3191,7 +3649,7 @@
       <w:r>
         <w:t xml:space="preserve"> is to post the expression into </w:t>
       </w:r>
-      <w:hyperlink r:id="rId18" w:history="1">
+      <w:hyperlink r:id="rId17" w:history="1">
         <w:r>
           <w:rPr>
             <w:rStyle w:val="Hyperlink"/>
@@ -3279,11 +3737,7 @@
         <w:t>Group 1</w:t>
       </w:r>
       <w:r>
-        <w:t xml:space="preserve"> = Everything between a pair of square brackets including the brackets </w:t>
-      </w:r>
-      <w:proofErr w:type="spellStart"/>
-      <w:r>
-        <w:t>themselves</w:t>
+        <w:t xml:space="preserve"> = Everything between a pair of square brackets including the brackets themselves</w:t>
       </w:r>
     </w:p>
     <w:p>
@@ -3294,7 +3748,6 @@
           <w:numId w:val="11"/>
         </w:numPr>
       </w:pPr>
-      <w:proofErr w:type="spellEnd"/>
       <w:r>
         <w:rPr>
           <w:b/>
@@ -3382,15 +3835,7 @@
         <w:pStyle w:val="Code"/>
       </w:pPr>
       <w:r>
-        <w:t>[</w:t>
-      </w:r>
-      <w:proofErr w:type="spellStart"/>
-      <w:r>
-        <w:t>cmdletbinding</w:t>
-      </w:r>
-      <w:proofErr w:type="spellEnd"/>
-      <w:r>
-        <w:t>()]</w:t>
+        <w:t>[cmdletbinding()]</w:t>
       </w:r>
     </w:p>
     <w:p>
@@ -3657,6 +4102,7 @@
     </w:p>
     <w:p>
       <w:r>
+        <w:lastRenderedPageBreak/>
         <w:t>The Git markdown for tables is fragile.  It does not handle multi-line table cells but will render HTML</w:t>
       </w:r>
       <w:r>
@@ -3671,7 +4117,15 @@
         <w:t xml:space="preserve"> a description from</w:t>
       </w:r>
       <w:r>
-        <w:t xml:space="preserve"> the Redgate Data Catalog </w:t>
+        <w:t xml:space="preserve"> the Redgate Data </w:t>
+      </w:r>
+      <w:proofErr w:type="spellStart"/>
+      <w:r>
+        <w:t>Catalog</w:t>
+      </w:r>
+      <w:proofErr w:type="spellEnd"/>
+      <w:r>
+        <w:t xml:space="preserve"> </w:t>
       </w:r>
       <w:proofErr w:type="spellStart"/>
       <w:proofErr w:type="gramStart"/>
@@ -3742,7 +4196,6 @@
     </w:p>
     <w:p>
       <w:r>
-        <w:lastRenderedPageBreak/>
         <w:t>To get this to render correctly as Git markdown we would have to change it into the following</w:t>
       </w:r>
     </w:p>
@@ -3929,15 +4382,7 @@
         <w:pStyle w:val="Code"/>
       </w:pPr>
       <w:r>
-        <w:t>[</w:t>
-      </w:r>
-      <w:proofErr w:type="spellStart"/>
-      <w:r>
-        <w:t>cmdletbinding</w:t>
-      </w:r>
-      <w:proofErr w:type="spellEnd"/>
-      <w:r>
-        <w:t>()]</w:t>
+        <w:t>[cmdletbinding()]</w:t>
       </w:r>
     </w:p>
     <w:p>
@@ -3980,6 +4425,7 @@
         <w:rPr>
           <w:rStyle w:val="CodeinTextRed"/>
         </w:rPr>
+        <w:lastRenderedPageBreak/>
         <w:t>$fileContent</w:t>
       </w:r>
       <w:r>
@@ -5047,407 +5493,6 @@
       </w:r>
       <w:r>
         <w:t>{</w:t>
-      </w:r>
-    </w:p>
-    <w:p>
-      <w:pPr>
-        <w:pStyle w:val="Code"/>
-      </w:pPr>
-      <w:r>
-        <w:t xml:space="preserve">        </w:t>
-      </w:r>
-      <w:r>
-        <w:rPr>
-          <w:rStyle w:val="CodeinTextRed"/>
-        </w:rPr>
-        <w:t>$lastItem</w:t>
-      </w:r>
-      <w:r>
-        <w:t>=</w:t>
-      </w:r>
-      <w:r>
-        <w:rPr>
-          <w:rStyle w:val="CodeinTextRed"/>
-        </w:rPr>
-        <w:t>$lineArray</w:t>
-      </w:r>
-      <w:r>
-        <w:t>[-1].</w:t>
-      </w:r>
-      <w:r>
-        <w:rPr>
-          <w:rStyle w:val="CodeDarkBlue"/>
-        </w:rPr>
-        <w:t>Trim</w:t>
-      </w:r>
-      <w:r>
-        <w:t>()</w:t>
-      </w:r>
-    </w:p>
-    <w:p>
-      <w:pPr>
-        <w:pStyle w:val="Code"/>
-      </w:pPr>
-      <w:r>
-        <w:t xml:space="preserve">    }</w:t>
-      </w:r>
-    </w:p>
-    <w:p>
-      <w:pPr>
-        <w:pStyle w:val="Code"/>
-      </w:pPr>
-    </w:p>
-    <w:p>
-      <w:pPr>
-        <w:pStyle w:val="Code"/>
-        <w:rPr>
-          <w:rStyle w:val="CodeGreen"/>
-        </w:rPr>
-      </w:pPr>
-      <w:r>
-        <w:rPr>
-          <w:rStyle w:val="CodeGreen"/>
-        </w:rPr>
-        <w:t xml:space="preserve">    # Allow for detecting list starts</w:t>
-      </w:r>
-    </w:p>
-    <w:p>
-      <w:pPr>
-        <w:pStyle w:val="Code"/>
-      </w:pPr>
-      <w:r>
-        <w:t xml:space="preserve">    </w:t>
-      </w:r>
-      <w:r>
-        <w:rPr>
-          <w:rStyle w:val="CodeBlue"/>
-        </w:rPr>
-        <w:t>if</w:t>
-      </w:r>
-      <w:r>
-        <w:t xml:space="preserve"> ((</w:t>
-      </w:r>
-      <w:r>
-        <w:rPr>
-          <w:rStyle w:val="CodeinTextRed"/>
-        </w:rPr>
-        <w:t>$lastItem</w:t>
-      </w:r>
-      <w:r>
-        <w:t>.</w:t>
-      </w:r>
-      <w:r>
-        <w:rPr>
-          <w:rStyle w:val="CodeDarkBlue"/>
-        </w:rPr>
-        <w:t>StartsWith</w:t>
-      </w:r>
-      <w:r>
-        <w:t>(</w:t>
-      </w:r>
-      <w:r>
-        <w:rPr>
-          <w:rStyle w:val="CodeinTextRed"/>
-        </w:rPr>
-        <w:t>"*"</w:t>
-      </w:r>
-      <w:r>
-        <w:t xml:space="preserve">)) </w:t>
-      </w:r>
-      <w:r>
-        <w:rPr>
-          <w:rStyle w:val="CodeDarkBlue"/>
-        </w:rPr>
-        <w:t>-or</w:t>
-      </w:r>
-      <w:r>
-        <w:t xml:space="preserve"> (</w:t>
-      </w:r>
-      <w:r>
-        <w:rPr>
-          <w:rStyle w:val="CodeinTextRed"/>
-        </w:rPr>
-        <w:t>$lastItem</w:t>
-      </w:r>
-      <w:r>
-        <w:t>.</w:t>
-      </w:r>
-      <w:r>
-        <w:rPr>
-          <w:rStyle w:val="CodeDarkBlue"/>
-        </w:rPr>
-        <w:t>StartsWith</w:t>
-      </w:r>
-      <w:r>
-        <w:t>(</w:t>
-      </w:r>
-      <w:r>
-        <w:rPr>
-          <w:rStyle w:val="CodeinTextRed"/>
-        </w:rPr>
-        <w:t>"_*"</w:t>
-      </w:r>
-      <w:r>
-        <w:t>))){</w:t>
-      </w:r>
-    </w:p>
-    <w:p>
-      <w:pPr>
-        <w:pStyle w:val="Code"/>
-      </w:pPr>
-      <w:r>
-        <w:t xml:space="preserve">        </w:t>
-      </w:r>
-      <w:r>
-        <w:rPr>
-          <w:rStyle w:val="CodeBlue"/>
-        </w:rPr>
-        <w:t>if</w:t>
-      </w:r>
-      <w:r>
-        <w:t xml:space="preserve"> (</w:t>
-      </w:r>
-      <w:r>
-        <w:rPr>
-          <w:rStyle w:val="CodeinTextRed"/>
-        </w:rPr>
-        <w:t>$listOpened</w:t>
-      </w:r>
-      <w:r>
-        <w:t xml:space="preserve"> </w:t>
-      </w:r>
-      <w:r>
-        <w:rPr>
-          <w:rStyle w:val="CodeDarkBlue"/>
-        </w:rPr>
-        <w:t>-eq</w:t>
-      </w:r>
-      <w:r>
-        <w:t xml:space="preserve"> </w:t>
-      </w:r>
-      <w:r>
-        <w:rPr>
-          <w:rStyle w:val="CodeinTextRed"/>
-        </w:rPr>
-        <w:t>$false</w:t>
-      </w:r>
-      <w:r>
-        <w:t>){</w:t>
-      </w:r>
-    </w:p>
-    <w:p>
-      <w:pPr>
-        <w:pStyle w:val="Code"/>
-      </w:pPr>
-      <w:r>
-        <w:t xml:space="preserve">            </w:t>
-      </w:r>
-      <w:r>
-        <w:rPr>
-          <w:rStyle w:val="CodeinTextRed"/>
-        </w:rPr>
-        <w:t>$listOpened</w:t>
-      </w:r>
-      <w:r>
-        <w:t xml:space="preserve"> = </w:t>
-      </w:r>
-      <w:r>
-        <w:rPr>
-          <w:rStyle w:val="CodeinTextRed"/>
-        </w:rPr>
-        <w:t>$True</w:t>
-      </w:r>
-    </w:p>
-    <w:p>
-      <w:pPr>
-        <w:pStyle w:val="Code"/>
-      </w:pPr>
-      <w:r>
-        <w:t xml:space="preserve">            </w:t>
-      </w:r>
-      <w:r>
-        <w:rPr>
-          <w:rStyle w:val="CodeinTextRed"/>
-        </w:rPr>
-        <w:t>$concatenatedHTMLContent</w:t>
-      </w:r>
-      <w:r>
-        <w:t xml:space="preserve">+= </w:t>
-      </w:r>
-      <w:r>
-        <w:rPr>
-          <w:rStyle w:val="CodeinTextRed"/>
-        </w:rPr>
-        <w:t>"{0}&lt;/li&gt;"</w:t>
-      </w:r>
-      <w:r>
-        <w:t xml:space="preserve"> -f </w:t>
-      </w:r>
-      <w:r>
-        <w:rPr>
-          <w:rStyle w:val="CodeinTextRed"/>
-        </w:rPr>
-        <w:t>$lastItem</w:t>
-      </w:r>
-      <w:r>
-        <w:t>.Replace(</w:t>
-      </w:r>
-      <w:r>
-        <w:rPr>
-          <w:rStyle w:val="CodeinTextRed"/>
-        </w:rPr>
-        <w:t>"_*"</w:t>
-      </w:r>
-      <w:r>
-        <w:t>,</w:t>
-      </w:r>
-      <w:r>
-        <w:rPr>
-          <w:rStyle w:val="CodeinTextRed"/>
-        </w:rPr>
-        <w:t>"&lt;ul&gt;&lt;li&gt;"</w:t>
-      </w:r>
-      <w:r>
-        <w:t>).</w:t>
-      </w:r>
-      <w:r>
-        <w:rPr>
-          <w:rStyle w:val="CodeDarkBlue"/>
-        </w:rPr>
-        <w:t>Replace</w:t>
-      </w:r>
-      <w:r>
-        <w:t>(</w:t>
-      </w:r>
-      <w:r>
-        <w:rPr>
-          <w:rStyle w:val="CodeinTextRed"/>
-        </w:rPr>
-        <w:t>"*"</w:t>
-      </w:r>
-      <w:r>
-        <w:t>,</w:t>
-      </w:r>
-      <w:r>
-        <w:rPr>
-          <w:rStyle w:val="CodeinTextRed"/>
-        </w:rPr>
-        <w:t>"&lt;ul&gt;&lt;li&gt;"</w:t>
-      </w:r>
-      <w:r>
-        <w:t>)</w:t>
-      </w:r>
-    </w:p>
-    <w:p>
-      <w:pPr>
-        <w:pStyle w:val="Code"/>
-      </w:pPr>
-      <w:r>
-        <w:t xml:space="preserve">        }</w:t>
-      </w:r>
-      <w:r>
-        <w:rPr>
-          <w:rStyle w:val="CodeBlue"/>
-        </w:rPr>
-        <w:t>else</w:t>
-      </w:r>
-      <w:r>
-        <w:t>{</w:t>
-      </w:r>
-    </w:p>
-    <w:p>
-      <w:pPr>
-        <w:pStyle w:val="Code"/>
-      </w:pPr>
-      <w:r>
-        <w:t xml:space="preserve">            </w:t>
-      </w:r>
-      <w:r>
-        <w:rPr>
-          <w:rStyle w:val="CodeinTextRed"/>
-        </w:rPr>
-        <w:t>$concatenatedHTMLContent</w:t>
-      </w:r>
-      <w:r>
-        <w:t xml:space="preserve">+= </w:t>
-      </w:r>
-      <w:r>
-        <w:rPr>
-          <w:rStyle w:val="CodeinTextRed"/>
-        </w:rPr>
-        <w:t>"&lt;li&gt;{0}&lt;/li&gt;"</w:t>
-      </w:r>
-      <w:r>
-        <w:t xml:space="preserve"> -f </w:t>
-      </w:r>
-      <w:r>
-        <w:rPr>
-          <w:rStyle w:val="CodeinTextRed"/>
-        </w:rPr>
-        <w:t>$lastItem</w:t>
-      </w:r>
-      <w:r>
-        <w:t>.</w:t>
-      </w:r>
-      <w:r>
-        <w:rPr>
-          <w:rStyle w:val="CodeDarkBlue"/>
-        </w:rPr>
-        <w:t>TrimStart</w:t>
-      </w:r>
-      <w:r>
-        <w:t>(</w:t>
-      </w:r>
-      <w:r>
-        <w:rPr>
-          <w:rStyle w:val="CodeinTextRed"/>
-        </w:rPr>
-        <w:t>"*"</w:t>
-      </w:r>
-      <w:r>
-        <w:t>)</w:t>
-      </w:r>
-    </w:p>
-    <w:p>
-      <w:pPr>
-        <w:pStyle w:val="Code"/>
-      </w:pPr>
-      <w:r>
-        <w:t xml:space="preserve">        }</w:t>
-      </w:r>
-    </w:p>
-    <w:p>
-      <w:pPr>
-        <w:pStyle w:val="Code"/>
-      </w:pPr>
-      <w:r>
-        <w:t xml:space="preserve">    }</w:t>
-      </w:r>
-      <w:r>
-        <w:rPr>
-          <w:rStyle w:val="CodeBlue"/>
-        </w:rPr>
-        <w:t>else</w:t>
-      </w:r>
-      <w:r>
-        <w:t>{</w:t>
-      </w:r>
-    </w:p>
-    <w:p>
-      <w:pPr>
-        <w:pStyle w:val="Code"/>
-        <w:rPr>
-          <w:rStyle w:val="CodeGreen"/>
-        </w:rPr>
-      </w:pPr>
-      <w:r>
-        <w:t xml:space="preserve">        </w:t>
-      </w:r>
-      <w:r>
-        <w:rPr>
-          <w:rStyle w:val="CodeGreen"/>
-        </w:rPr>
-        <w:t># Test that isn't in a list</w:t>
       </w:r>
     </w:p>
     <w:p>
@@ -5460,6 +5505,407 @@
       </w:r>
       <w:r>
         <w:rPr>
+          <w:rStyle w:val="CodeinTextRed"/>
+        </w:rPr>
+        <w:t>$lastItem</w:t>
+      </w:r>
+      <w:r>
+        <w:t>=</w:t>
+      </w:r>
+      <w:r>
+        <w:rPr>
+          <w:rStyle w:val="CodeinTextRed"/>
+        </w:rPr>
+        <w:t>$lineArray</w:t>
+      </w:r>
+      <w:r>
+        <w:t>[-1].</w:t>
+      </w:r>
+      <w:r>
+        <w:rPr>
+          <w:rStyle w:val="CodeDarkBlue"/>
+        </w:rPr>
+        <w:t>Trim</w:t>
+      </w:r>
+      <w:r>
+        <w:t>()</w:t>
+      </w:r>
+    </w:p>
+    <w:p>
+      <w:pPr>
+        <w:pStyle w:val="Code"/>
+      </w:pPr>
+      <w:r>
+        <w:t xml:space="preserve">    }</w:t>
+      </w:r>
+    </w:p>
+    <w:p>
+      <w:pPr>
+        <w:pStyle w:val="Code"/>
+      </w:pPr>
+    </w:p>
+    <w:p>
+      <w:pPr>
+        <w:pStyle w:val="Code"/>
+        <w:rPr>
+          <w:rStyle w:val="CodeGreen"/>
+        </w:rPr>
+      </w:pPr>
+      <w:r>
+        <w:rPr>
+          <w:rStyle w:val="CodeGreen"/>
+        </w:rPr>
+        <w:t xml:space="preserve">    # Allow for detecting list starts</w:t>
+      </w:r>
+    </w:p>
+    <w:p>
+      <w:pPr>
+        <w:pStyle w:val="Code"/>
+      </w:pPr>
+      <w:r>
+        <w:t xml:space="preserve">    </w:t>
+      </w:r>
+      <w:r>
+        <w:rPr>
+          <w:rStyle w:val="CodeBlue"/>
+        </w:rPr>
+        <w:t>if</w:t>
+      </w:r>
+      <w:r>
+        <w:t xml:space="preserve"> ((</w:t>
+      </w:r>
+      <w:r>
+        <w:rPr>
+          <w:rStyle w:val="CodeinTextRed"/>
+        </w:rPr>
+        <w:t>$lastItem</w:t>
+      </w:r>
+      <w:r>
+        <w:t>.</w:t>
+      </w:r>
+      <w:r>
+        <w:rPr>
+          <w:rStyle w:val="CodeDarkBlue"/>
+        </w:rPr>
+        <w:t>StartsWith</w:t>
+      </w:r>
+      <w:r>
+        <w:t>(</w:t>
+      </w:r>
+      <w:r>
+        <w:rPr>
+          <w:rStyle w:val="CodeinTextRed"/>
+        </w:rPr>
+        <w:t>"*"</w:t>
+      </w:r>
+      <w:r>
+        <w:t xml:space="preserve">)) </w:t>
+      </w:r>
+      <w:r>
+        <w:rPr>
+          <w:rStyle w:val="CodeDarkBlue"/>
+        </w:rPr>
+        <w:t>-or</w:t>
+      </w:r>
+      <w:r>
+        <w:t xml:space="preserve"> (</w:t>
+      </w:r>
+      <w:r>
+        <w:rPr>
+          <w:rStyle w:val="CodeinTextRed"/>
+        </w:rPr>
+        <w:t>$lastItem</w:t>
+      </w:r>
+      <w:r>
+        <w:t>.</w:t>
+      </w:r>
+      <w:r>
+        <w:rPr>
+          <w:rStyle w:val="CodeDarkBlue"/>
+        </w:rPr>
+        <w:t>StartsWith</w:t>
+      </w:r>
+      <w:r>
+        <w:t>(</w:t>
+      </w:r>
+      <w:r>
+        <w:rPr>
+          <w:rStyle w:val="CodeinTextRed"/>
+        </w:rPr>
+        <w:t>"_*"</w:t>
+      </w:r>
+      <w:r>
+        <w:t>))){</w:t>
+      </w:r>
+    </w:p>
+    <w:p>
+      <w:pPr>
+        <w:pStyle w:val="Code"/>
+      </w:pPr>
+      <w:r>
+        <w:t xml:space="preserve">        </w:t>
+      </w:r>
+      <w:r>
+        <w:rPr>
+          <w:rStyle w:val="CodeBlue"/>
+        </w:rPr>
+        <w:t>if</w:t>
+      </w:r>
+      <w:r>
+        <w:t xml:space="preserve"> (</w:t>
+      </w:r>
+      <w:r>
+        <w:rPr>
+          <w:rStyle w:val="CodeinTextRed"/>
+        </w:rPr>
+        <w:t>$listOpened</w:t>
+      </w:r>
+      <w:r>
+        <w:t xml:space="preserve"> </w:t>
+      </w:r>
+      <w:r>
+        <w:rPr>
+          <w:rStyle w:val="CodeDarkBlue"/>
+        </w:rPr>
+        <w:t>-eq</w:t>
+      </w:r>
+      <w:r>
+        <w:t xml:space="preserve"> </w:t>
+      </w:r>
+      <w:r>
+        <w:rPr>
+          <w:rStyle w:val="CodeinTextRed"/>
+        </w:rPr>
+        <w:t>$false</w:t>
+      </w:r>
+      <w:r>
+        <w:t>){</w:t>
+      </w:r>
+    </w:p>
+    <w:p>
+      <w:pPr>
+        <w:pStyle w:val="Code"/>
+      </w:pPr>
+      <w:r>
+        <w:t xml:space="preserve">            </w:t>
+      </w:r>
+      <w:r>
+        <w:rPr>
+          <w:rStyle w:val="CodeinTextRed"/>
+        </w:rPr>
+        <w:t>$listOpened</w:t>
+      </w:r>
+      <w:r>
+        <w:t xml:space="preserve"> = </w:t>
+      </w:r>
+      <w:r>
+        <w:rPr>
+          <w:rStyle w:val="CodeinTextRed"/>
+        </w:rPr>
+        <w:t>$True</w:t>
+      </w:r>
+    </w:p>
+    <w:p>
+      <w:pPr>
+        <w:pStyle w:val="Code"/>
+      </w:pPr>
+      <w:r>
+        <w:t xml:space="preserve">            </w:t>
+      </w:r>
+      <w:r>
+        <w:rPr>
+          <w:rStyle w:val="CodeinTextRed"/>
+        </w:rPr>
+        <w:t>$concatenatedHTMLContent</w:t>
+      </w:r>
+      <w:r>
+        <w:t xml:space="preserve">+= </w:t>
+      </w:r>
+      <w:r>
+        <w:rPr>
+          <w:rStyle w:val="CodeinTextRed"/>
+        </w:rPr>
+        <w:t>"{0}&lt;/li&gt;"</w:t>
+      </w:r>
+      <w:r>
+        <w:t xml:space="preserve"> -f </w:t>
+      </w:r>
+      <w:r>
+        <w:rPr>
+          <w:rStyle w:val="CodeinTextRed"/>
+        </w:rPr>
+        <w:t>$lastItem</w:t>
+      </w:r>
+      <w:r>
+        <w:t>.Replace(</w:t>
+      </w:r>
+      <w:r>
+        <w:rPr>
+          <w:rStyle w:val="CodeinTextRed"/>
+        </w:rPr>
+        <w:t>"_*"</w:t>
+      </w:r>
+      <w:r>
+        <w:t>,</w:t>
+      </w:r>
+      <w:r>
+        <w:rPr>
+          <w:rStyle w:val="CodeinTextRed"/>
+        </w:rPr>
+        <w:t>"&lt;ul&gt;&lt;li&gt;"</w:t>
+      </w:r>
+      <w:r>
+        <w:t>).</w:t>
+      </w:r>
+      <w:r>
+        <w:rPr>
+          <w:rStyle w:val="CodeDarkBlue"/>
+        </w:rPr>
+        <w:t>Replace</w:t>
+      </w:r>
+      <w:r>
+        <w:t>(</w:t>
+      </w:r>
+      <w:r>
+        <w:rPr>
+          <w:rStyle w:val="CodeinTextRed"/>
+        </w:rPr>
+        <w:t>"*"</w:t>
+      </w:r>
+      <w:r>
+        <w:t>,</w:t>
+      </w:r>
+      <w:r>
+        <w:rPr>
+          <w:rStyle w:val="CodeinTextRed"/>
+        </w:rPr>
+        <w:t>"&lt;ul&gt;&lt;li&gt;"</w:t>
+      </w:r>
+      <w:r>
+        <w:t>)</w:t>
+      </w:r>
+    </w:p>
+    <w:p>
+      <w:pPr>
+        <w:pStyle w:val="Code"/>
+      </w:pPr>
+      <w:r>
+        <w:t xml:space="preserve">        }</w:t>
+      </w:r>
+      <w:r>
+        <w:rPr>
+          <w:rStyle w:val="CodeBlue"/>
+        </w:rPr>
+        <w:t>else</w:t>
+      </w:r>
+      <w:r>
+        <w:t>{</w:t>
+      </w:r>
+    </w:p>
+    <w:p>
+      <w:pPr>
+        <w:pStyle w:val="Code"/>
+      </w:pPr>
+      <w:r>
+        <w:t xml:space="preserve">            </w:t>
+      </w:r>
+      <w:r>
+        <w:rPr>
+          <w:rStyle w:val="CodeinTextRed"/>
+        </w:rPr>
+        <w:t>$concatenatedHTMLContent</w:t>
+      </w:r>
+      <w:r>
+        <w:t xml:space="preserve">+= </w:t>
+      </w:r>
+      <w:r>
+        <w:rPr>
+          <w:rStyle w:val="CodeinTextRed"/>
+        </w:rPr>
+        <w:t>"&lt;li&gt;{0}&lt;/li&gt;"</w:t>
+      </w:r>
+      <w:r>
+        <w:t xml:space="preserve"> -f </w:t>
+      </w:r>
+      <w:r>
+        <w:rPr>
+          <w:rStyle w:val="CodeinTextRed"/>
+        </w:rPr>
+        <w:t>$lastItem</w:t>
+      </w:r>
+      <w:r>
+        <w:t>.</w:t>
+      </w:r>
+      <w:r>
+        <w:rPr>
+          <w:rStyle w:val="CodeDarkBlue"/>
+        </w:rPr>
+        <w:t>TrimStart</w:t>
+      </w:r>
+      <w:r>
+        <w:t>(</w:t>
+      </w:r>
+      <w:r>
+        <w:rPr>
+          <w:rStyle w:val="CodeinTextRed"/>
+        </w:rPr>
+        <w:t>"*"</w:t>
+      </w:r>
+      <w:r>
+        <w:t>)</w:t>
+      </w:r>
+    </w:p>
+    <w:p>
+      <w:pPr>
+        <w:pStyle w:val="Code"/>
+      </w:pPr>
+      <w:r>
+        <w:t xml:space="preserve">        }</w:t>
+      </w:r>
+    </w:p>
+    <w:p>
+      <w:pPr>
+        <w:pStyle w:val="Code"/>
+      </w:pPr>
+      <w:r>
+        <w:t xml:space="preserve">    }</w:t>
+      </w:r>
+      <w:r>
+        <w:rPr>
+          <w:rStyle w:val="CodeBlue"/>
+        </w:rPr>
+        <w:t>else</w:t>
+      </w:r>
+      <w:r>
+        <w:t>{</w:t>
+      </w:r>
+    </w:p>
+    <w:p>
+      <w:pPr>
+        <w:pStyle w:val="Code"/>
+        <w:rPr>
+          <w:rStyle w:val="CodeGreen"/>
+        </w:rPr>
+      </w:pPr>
+      <w:r>
+        <w:t xml:space="preserve">        </w:t>
+      </w:r>
+      <w:r>
+        <w:rPr>
+          <w:rStyle w:val="CodeGreen"/>
+        </w:rPr>
+        <w:t># Test that isn't in a list</w:t>
+      </w:r>
+    </w:p>
+    <w:p>
+      <w:pPr>
+        <w:pStyle w:val="Code"/>
+      </w:pPr>
+      <w:r>
+        <w:t xml:space="preserve">        </w:t>
+      </w:r>
+      <w:r>
+        <w:rPr>
           <w:rStyle w:val="CodeBlue"/>
         </w:rPr>
         <w:t>if</w:t>
@@ -5944,15 +6390,7 @@
         <w:pStyle w:val="Code"/>
       </w:pPr>
       <w:r>
-        <w:t>[</w:t>
-      </w:r>
-      <w:proofErr w:type="spellStart"/>
-      <w:r>
-        <w:t>cmdletbinding</w:t>
-      </w:r>
-      <w:proofErr w:type="spellEnd"/>
-      <w:r>
-        <w:t>()]</w:t>
+        <w:t>[cmdletbinding()]</w:t>
       </w:r>
     </w:p>
     <w:p>
@@ -6156,6 +6594,7 @@
         <w:pStyle w:val="Code"/>
       </w:pPr>
       <w:r>
+        <w:lastRenderedPageBreak/>
         <w:t xml:space="preserve">    </w:t>
       </w:r>
     </w:p>
@@ -6411,7 +6850,745 @@
         <w:rPr>
           <w:rStyle w:val="CodeGray"/>
         </w:rPr>
+        <w:t>&amp;</w:t>
+      </w:r>
+      <w:r>
+        <w:t xml:space="preserve"> </w:t>
+      </w:r>
+      <w:r>
+        <w:rPr>
+          <w:rStyle w:val="CodeDarkRed"/>
+        </w:rPr>
+        <w:t>".\</w:t>
+      </w:r>
+      <w:proofErr w:type="spellStart"/>
+      <w:r>
+        <w:rPr>
+          <w:rStyle w:val="CodeDarkRed"/>
+        </w:rPr>
+        <w:t>ScriptHelpers</w:t>
+      </w:r>
+      <w:proofErr w:type="spellEnd"/>
+      <w:r>
+        <w:rPr>
+          <w:rStyle w:val="CodeDarkRed"/>
+        </w:rPr>
+        <w:t>\</w:t>
+      </w:r>
+      <w:r>
+        <w:rPr>
+          <w:rStyle w:val="CodeDarkRed"/>
+        </w:rPr>
+        <w:t>md_to_bullet_list</w:t>
+      </w:r>
+      <w:r>
+        <w:rPr>
+          <w:rStyle w:val="CodeDarkRed"/>
+        </w:rPr>
+        <w:t>.ps1" "</w:t>
+      </w:r>
+      <w:r>
+        <w:rPr>
+          <w:rStyle w:val="CodeRed"/>
+        </w:rPr>
+        <w:t>$</w:t>
+      </w:r>
+      <w:proofErr w:type="spellStart"/>
+      <w:r>
+        <w:rPr>
+          <w:rStyle w:val="CodeRed"/>
+        </w:rPr>
+        <w:t>documentation_path</w:t>
+      </w:r>
+      <w:proofErr w:type="spellEnd"/>
+      <w:r>
+        <w:rPr>
+          <w:rStyle w:val="CodeDarkRed"/>
+        </w:rPr>
+        <w:t>"</w:t>
+      </w:r>
+    </w:p>
+    <w:p/>
+    <w:p>
+      <w:pPr>
+        <w:pStyle w:val="Heading20"/>
+      </w:pPr>
+      <w:r>
+        <w:t xml:space="preserve">STEP FIVE: </w:t>
+      </w:r>
+      <w:r>
+        <w:t>Default README.md for main objects</w:t>
+      </w:r>
+    </w:p>
+    <w:p>
+      <w:r>
+        <w:t xml:space="preserve">The documents produced by Redgate </w:t>
+      </w:r>
+      <w:proofErr w:type="spellStart"/>
+      <w:r>
+        <w:t>SQLDoc</w:t>
+      </w:r>
+      <w:proofErr w:type="spellEnd"/>
+      <w:r>
+        <w:t xml:space="preserve"> have the hyperlinks to navigate through the documentation set.</w:t>
+      </w:r>
+    </w:p>
+    <w:p>
+      <w:r>
+        <w:t xml:space="preserve">The default document that is rendered for any Git folder is the </w:t>
+      </w:r>
+      <w:r>
+        <w:rPr>
+          <w:b/>
+          <w:bCs/>
+        </w:rPr>
+        <w:t>README.md</w:t>
+      </w:r>
+      <w:r>
+        <w:t xml:space="preserve"> file.  However, not all folders contain a README.md</w:t>
+      </w:r>
+      <w:r>
+        <w:t xml:space="preserve">.  If the </w:t>
+      </w:r>
+      <w:proofErr w:type="spellStart"/>
+      <w:r>
+        <w:t>url</w:t>
+      </w:r>
+      <w:proofErr w:type="spellEnd"/>
+      <w:r>
+        <w:t xml:space="preserve"> to the folder is </w:t>
+      </w:r>
+      <w:proofErr w:type="gramStart"/>
+      <w:r>
+        <w:t>typed</w:t>
+      </w:r>
+      <w:proofErr w:type="gramEnd"/>
+      <w:r>
+        <w:t xml:space="preserve"> then only a list of files is returned and not the descriptive list with associated hyperlinks.</w:t>
+      </w:r>
+    </w:p>
+    <w:p>
+      <w:r>
+        <w:t>There is</w:t>
+      </w:r>
+      <w:r>
+        <w:t xml:space="preserve"> a file that provides a descriptive list of the contents of the folder.</w:t>
+      </w:r>
+    </w:p>
+    <w:p>
+      <w:pPr>
+        <w:pStyle w:val="ListParagraph"/>
+        <w:numPr>
+          <w:ilvl w:val="0"/>
+          <w:numId w:val="15"/>
+        </w:numPr>
+      </w:pPr>
+      <w:r>
+        <w:t xml:space="preserve">In the </w:t>
+      </w:r>
+      <w:r>
+        <w:rPr>
+          <w:b/>
+          <w:bCs/>
+        </w:rPr>
+        <w:t>Tables</w:t>
+      </w:r>
+      <w:r>
+        <w:t xml:space="preserve"> folder there is a </w:t>
+      </w:r>
+      <w:r>
+        <w:rPr>
+          <w:b/>
+          <w:bCs/>
+        </w:rPr>
+        <w:t>Tables.md</w:t>
+      </w:r>
+      <w:r>
+        <w:t xml:space="preserve"> file</w:t>
+      </w:r>
+    </w:p>
+    <w:p>
+      <w:pPr>
+        <w:pStyle w:val="ListParagraph"/>
+        <w:numPr>
+          <w:ilvl w:val="0"/>
+          <w:numId w:val="15"/>
+        </w:numPr>
+      </w:pPr>
+      <w:r>
+        <w:t xml:space="preserve">In the </w:t>
+      </w:r>
+      <w:r>
+        <w:rPr>
+          <w:b/>
+          <w:bCs/>
+        </w:rPr>
+        <w:t>Views</w:t>
+      </w:r>
+      <w:r>
+        <w:t xml:space="preserve"> folder there is a </w:t>
+      </w:r>
+      <w:r>
+        <w:rPr>
+          <w:b/>
+          <w:bCs/>
+        </w:rPr>
+        <w:t>Views.md</w:t>
+      </w:r>
+      <w:r>
+        <w:t xml:space="preserve"> file</w:t>
+      </w:r>
+    </w:p>
+    <w:p>
+      <w:r>
+        <w:t>By observing this we can derive a simple rule</w:t>
+      </w:r>
+      <w:r>
+        <w:t xml:space="preserve"> to create a default README.md file.  When an md file </w:t>
+      </w:r>
+      <w:proofErr w:type="gramStart"/>
+      <w:r>
+        <w:t>exists</w:t>
+      </w:r>
+      <w:proofErr w:type="gramEnd"/>
+      <w:r>
+        <w:t xml:space="preserve"> whose name matches the name of the immediate parent folder then copy that file to README.md.</w:t>
+      </w:r>
+    </w:p>
+    <w:p/>
+    <w:p>
+      <w:r>
+        <w:t xml:space="preserve">We can create an </w:t>
+      </w:r>
+      <w:r>
+        <w:rPr>
+          <w:b/>
+          <w:bCs/>
+        </w:rPr>
+        <w:t>object_to_readme.ps1</w:t>
+      </w:r>
+      <w:r>
+        <w:t xml:space="preserve"> file in our </w:t>
+      </w:r>
+      <w:proofErr w:type="spellStart"/>
+      <w:r>
+        <w:rPr>
+          <w:b/>
+          <w:bCs/>
+        </w:rPr>
+        <w:t>ScriptHelpers</w:t>
+      </w:r>
+      <w:proofErr w:type="spellEnd"/>
+      <w:r>
+        <w:t xml:space="preserve"> folder as follows.</w:t>
+      </w:r>
+    </w:p>
+    <w:p>
+      <w:pPr>
+        <w:pStyle w:val="Code"/>
+      </w:pPr>
+      <w:r>
+        <w:t>[</w:t>
+      </w:r>
+      <w:proofErr w:type="spellStart"/>
+      <w:r>
+        <w:t>cmdletbinding</w:t>
+      </w:r>
+      <w:proofErr w:type="spellEnd"/>
+      <w:r>
+        <w:t>()]</w:t>
+      </w:r>
+    </w:p>
+    <w:p>
+      <w:pPr>
+        <w:pStyle w:val="Code"/>
+      </w:pPr>
+      <w:r>
+        <w:rPr>
+          <w:rStyle w:val="CodeDarkBlue"/>
+        </w:rPr>
+        <w:t>param</w:t>
+      </w:r>
+      <w:r>
+        <w:t>([</w:t>
+      </w:r>
+      <w:r>
+        <w:rPr>
+          <w:rStyle w:val="CodeTeal"/>
+        </w:rPr>
+        <w:t>string</w:t>
+      </w:r>
+      <w:r>
+        <w:t>]</w:t>
+      </w:r>
+      <w:r>
+        <w:rPr>
+          <w:rStyle w:val="CodeRed"/>
+        </w:rPr>
+        <w:t>$Foldername</w:t>
+      </w:r>
+      <w:r>
+        <w:t>)</w:t>
+      </w:r>
+    </w:p>
+    <w:p>
+      <w:pPr>
+        <w:pStyle w:val="Code"/>
+        <w:rPr>
+          <w:rStyle w:val="CodeBlue"/>
+        </w:rPr>
+      </w:pPr>
+      <w:r>
+        <w:rPr>
+          <w:rStyle w:val="CodeBlue"/>
+        </w:rPr>
+        <w:t>Clear-Host</w:t>
+      </w:r>
+    </w:p>
+    <w:p>
+      <w:pPr>
+        <w:pStyle w:val="Code"/>
+      </w:pPr>
+    </w:p>
+    <w:p>
+      <w:pPr>
+        <w:pStyle w:val="Code"/>
+      </w:pPr>
+      <w:r>
+        <w:rPr>
+          <w:rStyle w:val="CodeBlue"/>
+        </w:rPr>
+        <w:t>Get-ChildItem</w:t>
+      </w:r>
+      <w:r>
+        <w:t xml:space="preserve"> </w:t>
+      </w:r>
+      <w:r>
+        <w:rPr>
+          <w:rStyle w:val="CodeDarkBlue"/>
+        </w:rPr>
+        <w:t>-Path</w:t>
+      </w:r>
+      <w:r>
+        <w:t xml:space="preserve"> </w:t>
+      </w:r>
+      <w:r>
+        <w:rPr>
+          <w:rStyle w:val="CodeinTextRed"/>
+        </w:rPr>
+        <w:t>$Foldername</w:t>
+      </w:r>
+      <w:r>
+        <w:t xml:space="preserve"> </w:t>
+      </w:r>
+      <w:r>
+        <w:rPr>
+          <w:rStyle w:val="CodeDarkBlue"/>
+        </w:rPr>
+        <w:t>-Recurse -File -Filter</w:t>
+      </w:r>
+      <w:r>
+        <w:t xml:space="preserve"> </w:t>
+      </w:r>
+      <w:r>
+        <w:rPr>
+          <w:rStyle w:val="CodeinTextRed"/>
+        </w:rPr>
+        <w:t>"*.md"</w:t>
+      </w:r>
+      <w:r>
+        <w:t>|</w:t>
+      </w:r>
+      <w:r>
+        <w:rPr>
+          <w:rStyle w:val="CodeBlue"/>
+        </w:rPr>
+        <w:t>ForEach-Object</w:t>
+      </w:r>
+      <w:r>
+        <w:t>{</w:t>
+      </w:r>
+    </w:p>
+    <w:p>
+      <w:pPr>
+        <w:pStyle w:val="Code"/>
+      </w:pPr>
+    </w:p>
+    <w:p>
+      <w:pPr>
+        <w:pStyle w:val="Code"/>
+        <w:rPr>
+          <w:rStyle w:val="CodeGreen"/>
+        </w:rPr>
+      </w:pPr>
+      <w:r>
+        <w:t xml:space="preserve">    </w:t>
+      </w:r>
+      <w:r>
+        <w:rPr>
+          <w:rStyle w:val="CodeGreen"/>
+        </w:rPr>
+        <w:t># We are only interested in the immediate parent folder and the file without any extension</w:t>
+      </w:r>
+    </w:p>
+    <w:p>
+      <w:pPr>
+        <w:pStyle w:val="Code"/>
+      </w:pPr>
+      <w:r>
+        <w:t xml:space="preserve">    </w:t>
+      </w:r>
+      <w:r>
+        <w:rPr>
+          <w:rStyle w:val="CodeinTextRed"/>
+        </w:rPr>
+        <w:t>$ParentFolder</w:t>
+      </w:r>
+      <w:r>
+        <w:t xml:space="preserve"> = (</w:t>
+      </w:r>
+      <w:r>
+        <w:rPr>
+          <w:rStyle w:val="CodeBlue"/>
+        </w:rPr>
+        <w:t>Get-Item</w:t>
+      </w:r>
+      <w:r>
+        <w:t xml:space="preserve"> </w:t>
+      </w:r>
+      <w:r>
+        <w:rPr>
+          <w:rStyle w:val="CodeinTextRed"/>
+        </w:rPr>
+        <w:t>$_</w:t>
+      </w:r>
+      <w:r>
+        <w:t>.</w:t>
+      </w:r>
+      <w:r>
+        <w:rPr>
+          <w:rStyle w:val="CodeDarkBlue"/>
+        </w:rPr>
+        <w:t>Directory</w:t>
+      </w:r>
+      <w:r>
+        <w:t>).</w:t>
+      </w:r>
+      <w:r>
+        <w:rPr>
+          <w:rStyle w:val="CodeBlue"/>
+        </w:rPr>
+        <w:t>BaseName</w:t>
+      </w:r>
+    </w:p>
+    <w:p>
+      <w:pPr>
+        <w:pStyle w:val="Code"/>
+      </w:pPr>
+      <w:r>
+        <w:t xml:space="preserve">    </w:t>
+      </w:r>
+      <w:r>
+        <w:rPr>
+          <w:rStyle w:val="CodeinTextRed"/>
+        </w:rPr>
+        <w:t>$MarkDownFileWithou</w:t>
+      </w:r>
+      <w:r>
+        <w:rPr>
+          <w:rStyle w:val="CodeinTextRed"/>
+        </w:rPr>
+        <w:t>t</w:t>
+      </w:r>
+      <w:r>
+        <w:rPr>
+          <w:rStyle w:val="CodeinTextRed"/>
+        </w:rPr>
+        <w:t>Extension</w:t>
+      </w:r>
+      <w:r>
+        <w:t xml:space="preserve"> = </w:t>
+      </w:r>
+      <w:r>
+        <w:rPr>
+          <w:rStyle w:val="CodeinTextRed"/>
+        </w:rPr>
+        <w:t>$_</w:t>
+      </w:r>
+      <w:r>
+        <w:t>.</w:t>
+      </w:r>
+      <w:r>
+        <w:rPr>
+          <w:rStyle w:val="CodeBlue"/>
+        </w:rPr>
+        <w:t>BaseName</w:t>
+      </w:r>
+    </w:p>
+    <w:p>
+      <w:pPr>
+        <w:pStyle w:val="Code"/>
+      </w:pPr>
+      <w:r>
+        <w:t xml:space="preserve">    </w:t>
+      </w:r>
+    </w:p>
+    <w:p>
+      <w:pPr>
+        <w:pStyle w:val="Code"/>
+      </w:pPr>
+      <w:r>
+        <w:t xml:space="preserve">    </w:t>
+      </w:r>
+      <w:r>
+        <w:rPr>
+          <w:rStyle w:val="CodeBlue"/>
+        </w:rPr>
+        <w:t>if</w:t>
+      </w:r>
+      <w:r>
+        <w:t>(</w:t>
+      </w:r>
+      <w:r>
+        <w:rPr>
+          <w:rStyle w:val="CodeinTextRed"/>
+        </w:rPr>
+        <w:t>$ParentFolder</w:t>
+      </w:r>
+      <w:r>
+        <w:t xml:space="preserve"> </w:t>
+      </w:r>
+      <w:r>
+        <w:rPr>
+          <w:rStyle w:val="CodeDarkBlue"/>
+        </w:rPr>
+        <w:t>-eq</w:t>
+      </w:r>
+      <w:r>
+        <w:t xml:space="preserve"> </w:t>
+      </w:r>
+      <w:r>
+        <w:rPr>
+          <w:rStyle w:val="CodeinTextRed"/>
+        </w:rPr>
+        <w:t>$MarkDownFileWithou</w:t>
+      </w:r>
+      <w:r>
+        <w:rPr>
+          <w:rStyle w:val="CodeinTextRed"/>
+        </w:rPr>
+        <w:t>t</w:t>
+      </w:r>
+      <w:r>
+        <w:rPr>
+          <w:rStyle w:val="CodeinTextRed"/>
+        </w:rPr>
+        <w:t>Extension</w:t>
+      </w:r>
+      <w:r>
+        <w:t>){</w:t>
+      </w:r>
+    </w:p>
+    <w:p>
+      <w:pPr>
+        <w:pStyle w:val="Code"/>
+      </w:pPr>
+      <w:r>
         <w:lastRenderedPageBreak/>
+        <w:t xml:space="preserve">        </w:t>
+      </w:r>
+      <w:r>
+        <w:rPr>
+          <w:rStyle w:val="CodeinTextRed"/>
+        </w:rPr>
+        <w:t>$readme_file</w:t>
+      </w:r>
+      <w:r>
+        <w:t xml:space="preserve"> = </w:t>
+      </w:r>
+      <w:r>
+        <w:rPr>
+          <w:rStyle w:val="CodeBlue"/>
+        </w:rPr>
+        <w:t>Join-Path</w:t>
+      </w:r>
+      <w:r>
+        <w:t xml:space="preserve"> </w:t>
+      </w:r>
+      <w:r>
+        <w:rPr>
+          <w:rStyle w:val="CodeDarkBlue"/>
+        </w:rPr>
+        <w:t>-Path</w:t>
+      </w:r>
+      <w:r>
+        <w:t xml:space="preserve"> </w:t>
+      </w:r>
+      <w:r>
+        <w:rPr>
+          <w:rStyle w:val="CodeinTextRed"/>
+        </w:rPr>
+        <w:t>$_</w:t>
+      </w:r>
+      <w:r>
+        <w:t>.</w:t>
+      </w:r>
+      <w:r>
+        <w:rPr>
+          <w:rStyle w:val="CodeBlue"/>
+        </w:rPr>
+        <w:t>DirectoryName</w:t>
+      </w:r>
+      <w:r>
+        <w:t xml:space="preserve"> </w:t>
+      </w:r>
+      <w:r>
+        <w:rPr>
+          <w:rStyle w:val="CodeDarkBlue"/>
+        </w:rPr>
+        <w:t>-ChildPath</w:t>
+      </w:r>
+      <w:r>
+        <w:t xml:space="preserve"> </w:t>
+      </w:r>
+      <w:r>
+        <w:rPr>
+          <w:rStyle w:val="CodeinTextRed"/>
+        </w:rPr>
+        <w:t>"README.md"</w:t>
+      </w:r>
+    </w:p>
+    <w:p>
+      <w:pPr>
+        <w:pStyle w:val="Code"/>
+      </w:pPr>
+      <w:r>
+        <w:t xml:space="preserve">        </w:t>
+      </w:r>
+      <w:r>
+        <w:rPr>
+          <w:rStyle w:val="CodeBlue"/>
+        </w:rPr>
+        <w:t>Copy-Item</w:t>
+      </w:r>
+      <w:r>
+        <w:t xml:space="preserve"> </w:t>
+      </w:r>
+      <w:r>
+        <w:rPr>
+          <w:rStyle w:val="CodeDarkBlue"/>
+        </w:rPr>
+        <w:t>-Path</w:t>
+      </w:r>
+      <w:r>
+        <w:t xml:space="preserve"> </w:t>
+      </w:r>
+      <w:r>
+        <w:rPr>
+          <w:rStyle w:val="CodeinTextRed"/>
+        </w:rPr>
+        <w:t>$_</w:t>
+      </w:r>
+      <w:r>
+        <w:t>.</w:t>
+      </w:r>
+      <w:r>
+        <w:rPr>
+          <w:rStyle w:val="CodeBlue"/>
+        </w:rPr>
+        <w:t>FullName</w:t>
+      </w:r>
+      <w:r>
+        <w:t xml:space="preserve"> </w:t>
+      </w:r>
+      <w:r>
+        <w:rPr>
+          <w:rStyle w:val="CodeDarkBlue"/>
+        </w:rPr>
+        <w:t>-Destination</w:t>
+      </w:r>
+      <w:r>
+        <w:t xml:space="preserve"> </w:t>
+      </w:r>
+      <w:r>
+        <w:rPr>
+          <w:rStyle w:val="CodeinTextRed"/>
+        </w:rPr>
+        <w:t>$readme_file</w:t>
+      </w:r>
+      <w:r>
+        <w:t xml:space="preserve"> </w:t>
+      </w:r>
+      <w:r>
+        <w:rPr>
+          <w:rStyle w:val="CodeDarkBlue"/>
+        </w:rPr>
+        <w:t>-Force</w:t>
+      </w:r>
+    </w:p>
+    <w:p>
+      <w:pPr>
+        <w:pStyle w:val="Code"/>
+      </w:pPr>
+      <w:r>
+        <w:t xml:space="preserve">    }</w:t>
+      </w:r>
+    </w:p>
+    <w:p>
+      <w:pPr>
+        <w:pStyle w:val="Code"/>
+      </w:pPr>
+      <w:r>
+        <w:t>}</w:t>
+      </w:r>
+    </w:p>
+    <w:p>
+      <w:r>
+        <w:t xml:space="preserve">Finally, we add the call to our </w:t>
+      </w:r>
+      <w:r>
+        <w:rPr>
+          <w:b/>
+          <w:bCs/>
+        </w:rPr>
+        <w:t>object_to_readme</w:t>
+      </w:r>
+      <w:r>
+        <w:rPr>
+          <w:b/>
+          <w:bCs/>
+        </w:rPr>
+        <w:t>.ps1</w:t>
+      </w:r>
+      <w:r>
+        <w:rPr>
+          <w:b/>
+          <w:bCs/>
+        </w:rPr>
+        <w:t xml:space="preserve"> </w:t>
+      </w:r>
+      <w:r>
+        <w:t xml:space="preserve">script to the bottom of the </w:t>
+      </w:r>
+      <w:r>
+        <w:rPr>
+          <w:b/>
+          <w:bCs/>
+        </w:rPr>
+        <w:t>RunSQLDoc.ps1</w:t>
+      </w:r>
+      <w:r>
+        <w:t xml:space="preserve"> file created in STEP ONE.</w:t>
+      </w:r>
+    </w:p>
+    <w:p>
+      <w:pPr>
+        <w:pStyle w:val="CodeAPShell"/>
+      </w:pPr>
+      <w:r>
+        <w:rPr>
+          <w:rStyle w:val="CodeGray"/>
+        </w:rPr>
         <w:t>&amp;</w:t>
       </w:r>
       <w:r>
@@ -6441,39 +7618,129 @@
         <w:rPr>
           <w:rStyle w:val="CodeDarkRed"/>
         </w:rPr>
-        <w:t>md_to_</w:t>
+        <w:t>object_to_readme</w:t>
       </w:r>
       <w:r>
         <w:rPr>
           <w:rStyle w:val="CodeDarkRed"/>
         </w:rPr>
-        <w:t>bullet_list</w:t>
-      </w:r>
+        <w:t>.ps1" "</w:t>
+      </w:r>
+      <w:r>
+        <w:rPr>
+          <w:rStyle w:val="CodeRed"/>
+        </w:rPr>
+        <w:t>$</w:t>
+      </w:r>
+      <w:proofErr w:type="spellStart"/>
+      <w:r>
+        <w:rPr>
+          <w:rStyle w:val="CodeRed"/>
+        </w:rPr>
+        <w:t>documentation_path</w:t>
+      </w:r>
+      <w:proofErr w:type="spellEnd"/>
       <w:r>
         <w:rPr>
           <w:rStyle w:val="CodeDarkRed"/>
         </w:rPr>
-        <w:t>.ps1" "</w:t>
-      </w:r>
-      <w:r>
-        <w:rPr>
-          <w:rStyle w:val="CodeRed"/>
-        </w:rPr>
-        <w:t>$</w:t>
+        <w:t>"</w:t>
+      </w:r>
+    </w:p>
+    <w:p/>
+    <w:p>
+      <w:r>
+        <w:t xml:space="preserve">Even if someone accesses a folder in the Git repository rather than navigating the documents using the </w:t>
+      </w:r>
+      <w:r>
+        <w:t xml:space="preserve">Redgate </w:t>
       </w:r>
       <w:proofErr w:type="spellStart"/>
       <w:r>
-        <w:rPr>
-          <w:rStyle w:val="CodeRed"/>
-        </w:rPr>
-        <w:t>documentation_path</w:t>
+        <w:t>SQLDoc</w:t>
       </w:r>
       <w:proofErr w:type="spellEnd"/>
       <w:r>
-        <w:rPr>
-          <w:rStyle w:val="CodeDarkRed"/>
-        </w:rPr>
-        <w:t>"</w:t>
+        <w:t xml:space="preserve"> generated </w:t>
+      </w:r>
+      <w:r>
+        <w:t>hyperlinks</w:t>
+      </w:r>
+      <w:r>
+        <w:t xml:space="preserve"> they will still see the </w:t>
+      </w:r>
+      <w:proofErr w:type="spellStart"/>
+      <w:r>
+        <w:t>SQLDoc</w:t>
+      </w:r>
+      <w:proofErr w:type="spellEnd"/>
+      <w:r>
+        <w:t xml:space="preserve"> rendered list of objects relevant to that folder.</w:t>
+      </w:r>
+    </w:p>
+    <w:p>
+      <w:pPr>
+        <w:pStyle w:val="Heading20"/>
+      </w:pPr>
+      <w:r>
+        <w:t>Closing thoughts</w:t>
+      </w:r>
+    </w:p>
+    <w:p>
+      <w:r>
+        <w:t xml:space="preserve">Amazon S3 storage, Google Storage and Azure storage all support static website hosting.  This means that the HTML output from Redgate </w:t>
+      </w:r>
+      <w:proofErr w:type="spellStart"/>
+      <w:r>
+        <w:t>SQLDoc</w:t>
+      </w:r>
+      <w:proofErr w:type="spellEnd"/>
+      <w:r>
+        <w:t xml:space="preserve"> can be hosted at extremely </w:t>
+      </w:r>
+      <w:r>
+        <w:t>low-cost</w:t>
+      </w:r>
+      <w:r>
+        <w:t xml:space="preserve"> while being secured to only internal company users.</w:t>
+      </w:r>
+    </w:p>
+    <w:p>
+      <w:r>
+        <w:t>Git based PaaS products do much the same for the Git Markdown produced by the product.</w:t>
+      </w:r>
+    </w:p>
+    <w:p>
+      <w:r>
+        <w:t xml:space="preserve">Whether you use a Git based repository or website to host the output from Redgate </w:t>
+      </w:r>
+      <w:proofErr w:type="spellStart"/>
+      <w:r>
+        <w:t>SQLDoc</w:t>
+      </w:r>
+      <w:proofErr w:type="spellEnd"/>
+      <w:r>
+        <w:t xml:space="preserve"> the simple changes described above benefit </w:t>
+      </w:r>
+      <w:r>
+        <w:t>software/data engineers, business/data analysts and any other company audience who need to understand the structure of the company databases.</w:t>
+      </w:r>
+    </w:p>
+    <w:p>
+      <w:r>
+        <w:t xml:space="preserve">By providing an </w:t>
+      </w:r>
+      <w:r>
+        <w:t xml:space="preserve">easily accessible </w:t>
+      </w:r>
+      <w:r>
+        <w:t xml:space="preserve">source of </w:t>
+      </w:r>
+      <w:r>
+        <w:t xml:space="preserve">information about </w:t>
+      </w:r>
+      <w:r>
+        <w:t>internal database systems you are mitigating a risk that manifests in a fear to change a system.  In so doing you are helping to prevent a working system being prematurely classed as “legacy”.</w:t>
       </w:r>
     </w:p>
     <w:p/>
@@ -7597,6 +8864,119 @@
     </w:lvl>
   </w:abstractNum>
   <w:abstractNum w:abstractNumId="10" w15:restartNumberingAfterBreak="0">
+    <w:nsid w:val="5836538C"/>
+    <w:multiLevelType w:val="hybridMultilevel"/>
+    <w:tmpl w:val="CD54AABE"/>
+    <w:lvl w:ilvl="0" w:tplc="08090001">
+      <w:start w:val="1"/>
+      <w:numFmt w:val="bullet"/>
+      <w:lvlText w:val=""/>
+      <w:lvlJc w:val="left"/>
+      <w:pPr>
+        <w:ind w:left="720" w:hanging="360"/>
+      </w:pPr>
+      <w:rPr>
+        <w:rFonts w:ascii="Symbol" w:hAnsi="Symbol" w:hint="default"/>
+      </w:rPr>
+    </w:lvl>
+    <w:lvl w:ilvl="1" w:tplc="08090003" w:tentative="1">
+      <w:start w:val="1"/>
+      <w:numFmt w:val="bullet"/>
+      <w:lvlText w:val="o"/>
+      <w:lvlJc w:val="left"/>
+      <w:pPr>
+        <w:ind w:left="1440" w:hanging="360"/>
+      </w:pPr>
+      <w:rPr>
+        <w:rFonts w:ascii="Courier New" w:hAnsi="Courier New" w:cs="Courier New" w:hint="default"/>
+      </w:rPr>
+    </w:lvl>
+    <w:lvl w:ilvl="2" w:tplc="08090005" w:tentative="1">
+      <w:start w:val="1"/>
+      <w:numFmt w:val="bullet"/>
+      <w:lvlText w:val=""/>
+      <w:lvlJc w:val="left"/>
+      <w:pPr>
+        <w:ind w:left="2160" w:hanging="360"/>
+      </w:pPr>
+      <w:rPr>
+        <w:rFonts w:ascii="Wingdings" w:hAnsi="Wingdings" w:hint="default"/>
+      </w:rPr>
+    </w:lvl>
+    <w:lvl w:ilvl="3" w:tplc="08090001" w:tentative="1">
+      <w:start w:val="1"/>
+      <w:numFmt w:val="bullet"/>
+      <w:lvlText w:val=""/>
+      <w:lvlJc w:val="left"/>
+      <w:pPr>
+        <w:ind w:left="2880" w:hanging="360"/>
+      </w:pPr>
+      <w:rPr>
+        <w:rFonts w:ascii="Symbol" w:hAnsi="Symbol" w:hint="default"/>
+      </w:rPr>
+    </w:lvl>
+    <w:lvl w:ilvl="4" w:tplc="08090003" w:tentative="1">
+      <w:start w:val="1"/>
+      <w:numFmt w:val="bullet"/>
+      <w:lvlText w:val="o"/>
+      <w:lvlJc w:val="left"/>
+      <w:pPr>
+        <w:ind w:left="3600" w:hanging="360"/>
+      </w:pPr>
+      <w:rPr>
+        <w:rFonts w:ascii="Courier New" w:hAnsi="Courier New" w:cs="Courier New" w:hint="default"/>
+      </w:rPr>
+    </w:lvl>
+    <w:lvl w:ilvl="5" w:tplc="08090005" w:tentative="1">
+      <w:start w:val="1"/>
+      <w:numFmt w:val="bullet"/>
+      <w:lvlText w:val=""/>
+      <w:lvlJc w:val="left"/>
+      <w:pPr>
+        <w:ind w:left="4320" w:hanging="360"/>
+      </w:pPr>
+      <w:rPr>
+        <w:rFonts w:ascii="Wingdings" w:hAnsi="Wingdings" w:hint="default"/>
+      </w:rPr>
+    </w:lvl>
+    <w:lvl w:ilvl="6" w:tplc="08090001" w:tentative="1">
+      <w:start w:val="1"/>
+      <w:numFmt w:val="bullet"/>
+      <w:lvlText w:val=""/>
+      <w:lvlJc w:val="left"/>
+      <w:pPr>
+        <w:ind w:left="5040" w:hanging="360"/>
+      </w:pPr>
+      <w:rPr>
+        <w:rFonts w:ascii="Symbol" w:hAnsi="Symbol" w:hint="default"/>
+      </w:rPr>
+    </w:lvl>
+    <w:lvl w:ilvl="7" w:tplc="08090003" w:tentative="1">
+      <w:start w:val="1"/>
+      <w:numFmt w:val="bullet"/>
+      <w:lvlText w:val="o"/>
+      <w:lvlJc w:val="left"/>
+      <w:pPr>
+        <w:ind w:left="5760" w:hanging="360"/>
+      </w:pPr>
+      <w:rPr>
+        <w:rFonts w:ascii="Courier New" w:hAnsi="Courier New" w:cs="Courier New" w:hint="default"/>
+      </w:rPr>
+    </w:lvl>
+    <w:lvl w:ilvl="8" w:tplc="08090005" w:tentative="1">
+      <w:start w:val="1"/>
+      <w:numFmt w:val="bullet"/>
+      <w:lvlText w:val=""/>
+      <w:lvlJc w:val="left"/>
+      <w:pPr>
+        <w:ind w:left="6480" w:hanging="360"/>
+      </w:pPr>
+      <w:rPr>
+        <w:rFonts w:ascii="Wingdings" w:hAnsi="Wingdings" w:hint="default"/>
+      </w:rPr>
+    </w:lvl>
+  </w:abstractNum>
+  <w:abstractNum w:abstractNumId="11" w15:restartNumberingAfterBreak="0">
     <w:nsid w:val="588D68D8"/>
     <w:multiLevelType w:val="multilevel"/>
     <w:tmpl w:val="C21E7BA0"/>
@@ -7709,7 +9089,7 @@
       </w:pPr>
     </w:lvl>
   </w:abstractNum>
-  <w:abstractNum w:abstractNumId="11" w15:restartNumberingAfterBreak="0">
+  <w:abstractNum w:abstractNumId="12" w15:restartNumberingAfterBreak="0">
     <w:nsid w:val="5E4432C0"/>
     <w:multiLevelType w:val="hybridMultilevel"/>
     <w:tmpl w:val="345616E6"/>
@@ -7796,7 +9176,7 @@
       </w:pPr>
     </w:lvl>
   </w:abstractNum>
-  <w:abstractNum w:abstractNumId="12" w15:restartNumberingAfterBreak="0">
+  <w:abstractNum w:abstractNumId="13" w15:restartNumberingAfterBreak="0">
     <w:nsid w:val="69F820E6"/>
     <w:multiLevelType w:val="hybridMultilevel"/>
     <w:tmpl w:val="A7D8A62C"/>
@@ -7909,7 +9289,7 @@
       </w:rPr>
     </w:lvl>
   </w:abstractNum>
-  <w:abstractNum w:abstractNumId="13" w15:restartNumberingAfterBreak="0">
+  <w:abstractNum w:abstractNumId="14" w15:restartNumberingAfterBreak="0">
     <w:nsid w:val="73461AD1"/>
     <w:multiLevelType w:val="hybridMultilevel"/>
     <w:tmpl w:val="13A858CA"/>
@@ -8026,7 +9406,7 @@
     <w:abstractNumId w:val="0"/>
   </w:num>
   <w:num w:numId="2">
-    <w:abstractNumId w:val="11"/>
+    <w:abstractNumId w:val="12"/>
   </w:num>
   <w:num w:numId="3">
     <w:abstractNumId w:val="6"/>
@@ -8035,7 +9415,7 @@
     </w:lvlOverride>
   </w:num>
   <w:num w:numId="4">
-    <w:abstractNumId w:val="12"/>
+    <w:abstractNumId w:val="13"/>
   </w:num>
   <w:num w:numId="5">
     <w:abstractNumId w:val="2"/>
@@ -8050,7 +9430,7 @@
     <w:abstractNumId w:val="5"/>
   </w:num>
   <w:num w:numId="9">
-    <w:abstractNumId w:val="13"/>
+    <w:abstractNumId w:val="14"/>
   </w:num>
   <w:num w:numId="10">
     <w:abstractNumId w:val="1"/>
@@ -8065,6 +9445,9 @@
     <w:abstractNumId w:val="7"/>
   </w:num>
   <w:num w:numId="14">
+    <w:abstractNumId w:val="11"/>
+  </w:num>
+  <w:num w:numId="15">
     <w:abstractNumId w:val="10"/>
   </w:num>
   <w:numIdMacAtCleanup w:val="14"/>
@@ -8469,9 +9852,9 @@
   <w:style w:type="paragraph" w:default="1" w:styleId="Normal">
     <w:name w:val="Normal"/>
     <w:qFormat/>
-    <w:rsid w:val="00FC2DF6"/>
+    <w:rsid w:val="00B501D3"/>
     <w:pPr>
-      <w:spacing w:after="0" w:line="240" w:lineRule="auto"/>
+      <w:spacing w:before="120" w:after="120" w:line="240" w:lineRule="auto"/>
     </w:pPr>
     <w:rPr>
       <w:rFonts w:ascii="Times New Roman" w:eastAsia="Times New Roman" w:hAnsi="Times New Roman" w:cs="Times New Roman"/>

</xml_diff>

<commit_message>
When applied this updates the SAD document
</commit_message>
<xml_diff>
--- a/_Documentation/Catalogue_SQLQDoc.docx
+++ b/_Documentation/Catalogue_SQLQDoc.docx
@@ -811,10 +811,40 @@
       <w:r>
         <w:t xml:space="preserve"> publishes markdown files but not if we asked for html files.</w:t>
       </w:r>
-    </w:p>
-    <w:p>
-      <w:r>
-        <w:t xml:space="preserve">Similarly if we wished to use bullet points then having a description for the </w:t>
+      <w:r>
+        <w:t xml:space="preserve">  </w:t>
+      </w:r>
+    </w:p>
+    <w:p>
+      <w:r>
+        <w:t xml:space="preserve">A consideration for using Git markdown in descriptions of database objects is that Redgate </w:t>
+      </w:r>
+      <w:proofErr w:type="spellStart"/>
+      <w:r>
+        <w:t>SQLPrompt</w:t>
+      </w:r>
+      <w:proofErr w:type="spellEnd"/>
+      <w:r>
+        <w:t xml:space="preserve"> will render what ever is in the description as a tooltip.  Inclusion of Git markdown may make these tooltips less readable.  It is wise to consult your </w:t>
+      </w:r>
+      <w:proofErr w:type="spellStart"/>
+      <w:r>
+        <w:t>SQLPrompt</w:t>
+      </w:r>
+      <w:proofErr w:type="spellEnd"/>
+      <w:r>
+        <w:t xml:space="preserve"> users </w:t>
+      </w:r>
+      <w:r>
+        <w:t>to check what impact this might have on them.</w:t>
+      </w:r>
+    </w:p>
+    <w:p>
+      <w:r>
+        <w:t>I</w:t>
+      </w:r>
+      <w:r>
+        <w:t xml:space="preserve">f we wished to use bullet points then having a description for the </w:t>
       </w:r>
       <w:proofErr w:type="spellStart"/>
       <w:proofErr w:type="gramStart"/>
@@ -824,7 +854,13 @@
       <w:proofErr w:type="spellEnd"/>
       <w:proofErr w:type="gramEnd"/>
       <w:r>
-        <w:t xml:space="preserve"> table of the Redgate Data Catalog DB as follows would render in a barely acceptable form in HTML but would break the markdown table structure completely.</w:t>
+        <w:t xml:space="preserve"> table of the Redgate Data Catalog DB as follows would render in a</w:t>
+      </w:r>
+      <w:r>
+        <w:t>n</w:t>
+      </w:r>
+      <w:r>
+        <w:t xml:space="preserve"> acceptable form in HTML but would break the markdown table structure completely.</w:t>
       </w:r>
     </w:p>
     <w:p>
@@ -1158,6 +1194,7 @@
         <w:ind w:firstLine="720"/>
       </w:pPr>
       <w:r>
+        <w:lastRenderedPageBreak/>
         <w:t xml:space="preserve">@level2_name = </w:t>
       </w:r>
       <w:r>
@@ -1205,14 +1242,19 @@
         <w:rPr>
           <w:rStyle w:val="CodeinTextRed"/>
         </w:rPr>
-        <w:t>A tag category is a grouping entity to which a number of tags can be associated.See [Open taxonomy](https://documentation.red-gate.com/sql-data-</w:t>
-      </w:r>
-      <w:r>
-        <w:rPr>
-          <w:rStyle w:val="CodeinTextRed"/>
-        </w:rPr>
-        <w:lastRenderedPageBreak/>
-        <w:t xml:space="preserve">catalog/taxonomy/open-taxonomy </w:t>
+        <w:t>A tag category is a grouping entity to which a number of tags can be associated.</w:t>
+      </w:r>
+      <w:r>
+        <w:rPr>
+          <w:rStyle w:val="CodeinTextRed"/>
+        </w:rPr>
+        <w:t xml:space="preserve"> </w:t>
+      </w:r>
+      <w:r>
+        <w:rPr>
+          <w:rStyle w:val="CodeinTextRed"/>
+        </w:rPr>
+        <w:t xml:space="preserve">See [Open taxonomy](https://documentation.red-gate.com/sql-data-catalog/taxonomy/open-taxonomy </w:t>
       </w:r>
       <w:r>
         <w:rPr>
@@ -1792,6 +1834,7 @@
         <w:rPr>
           <w:rStyle w:val="CodeBlue"/>
         </w:rPr>
+        <w:lastRenderedPageBreak/>
         <w:t>sqldoc</w:t>
       </w:r>
       <w:r>
@@ -1826,7 +1869,6 @@
     </w:p>
     <w:p>
       <w:r>
-        <w:lastRenderedPageBreak/>
         <w:t xml:space="preserve">The </w:t>
       </w:r>
       <w:proofErr w:type="spellStart"/>
@@ -6956,15 +6998,7 @@
       </w:r>
       <w:proofErr w:type="spellEnd"/>
       <w:r>
-        <w:t xml:space="preserve"> to the folder is </w:t>
-      </w:r>
-      <w:proofErr w:type="gramStart"/>
-      <w:r>
-        <w:t>typed</w:t>
-      </w:r>
-      <w:proofErr w:type="gramEnd"/>
-      <w:r>
-        <w:t xml:space="preserve"> then only a list of files is returned and not the descriptive list with associated hyperlinks.</w:t>
+        <w:t xml:space="preserve"> to the folder is typed then only a list of files is returned and not the descriptive list with associated hyperlinks.</w:t>
       </w:r>
     </w:p>
     <w:p>
@@ -7088,15 +7122,7 @@
         <w:pStyle w:val="Code"/>
       </w:pPr>
       <w:r>
-        <w:t>[</w:t>
-      </w:r>
-      <w:proofErr w:type="spellStart"/>
-      <w:r>
-        <w:t>cmdletbinding</w:t>
-      </w:r>
-      <w:proofErr w:type="spellEnd"/>
-      <w:r>
-        <w:t>()]</w:t>
+        <w:t>[cmdletbinding()]</w:t>
       </w:r>
     </w:p>
     <w:p>
@@ -7696,13 +7722,7 @@
       </w:r>
       <w:proofErr w:type="spellEnd"/>
       <w:r>
-        <w:t xml:space="preserve"> can be hosted at extremely </w:t>
-      </w:r>
-      <w:r>
-        <w:t>low-cost</w:t>
-      </w:r>
-      <w:r>
-        <w:t xml:space="preserve"> while being secured to only internal company users.</w:t>
+        <w:t xml:space="preserve"> can be hosted at extremely low-cost while being secured to only internal company users.</w:t>
       </w:r>
     </w:p>
     <w:p>
@@ -7728,19 +7748,7 @@
     </w:p>
     <w:p>
       <w:r>
-        <w:t xml:space="preserve">By providing an </w:t>
-      </w:r>
-      <w:r>
-        <w:t xml:space="preserve">easily accessible </w:t>
-      </w:r>
-      <w:r>
-        <w:t xml:space="preserve">source of </w:t>
-      </w:r>
-      <w:r>
-        <w:t xml:space="preserve">information about </w:t>
-      </w:r>
-      <w:r>
-        <w:t>internal database systems you are mitigating a risk that manifests in a fear to change a system.  In so doing you are helping to prevent a working system being prematurely classed as “legacy”.</w:t>
+        <w:t>By providing an easily accessible source of information about internal database systems you are mitigating a risk that manifests in a fear to change a system.  In so doing you are helping to prevent a working system being prematurely classed as “legacy”.</w:t>
       </w:r>
     </w:p>
     <w:p/>
@@ -9977,6 +9985,7 @@
   <w:style w:type="character" w:default="1" w:styleId="DefaultParagraphFont">
     <w:name w:val="Default Paragraph Font"/>
     <w:uiPriority w:val="1"/>
+    <w:semiHidden/>
     <w:unhideWhenUsed/>
   </w:style>
   <w:style w:type="table" w:default="1" w:styleId="TableNormal">

</xml_diff>